<commit_message>
update giao diện danh sách đơn hàng
</commit_message>
<xml_diff>
--- a/BaoCao/Interface/Sau_Review/[Team2][Interface]DatHang-LapDDHDeNghi.docx
+++ b/BaoCao/Interface/Sau_Review/[Team2][Interface]DatHang-LapDDHDeNghi.docx
@@ -72,6 +72,59 @@
         </w:numPr>
         <w:ind w:left="540"/>
       </w:pPr>
+      <w:r>
+        <w:rPr>
+          <w:noProof/>
+        </w:rPr>
+        <w:drawing>
+          <wp:inline distT="0" distB="0" distL="0" distR="0">
+            <wp:extent cx="5463692" cy="3581400"/>
+            <wp:effectExtent l="0" t="0" r="3810" b="0"/>
+            <wp:docPr id="4" name="Picture 4"/>
+            <wp:cNvGraphicFramePr>
+              <a:graphicFrameLocks xmlns:a="http://schemas.openxmlformats.org/drawingml/2006/main" noChangeAspect="1"/>
+            </wp:cNvGraphicFramePr>
+            <a:graphic xmlns:a="http://schemas.openxmlformats.org/drawingml/2006/main">
+              <a:graphicData uri="http://schemas.openxmlformats.org/drawingml/2006/picture">
+                <pic:pic xmlns:pic="http://schemas.openxmlformats.org/drawingml/2006/picture">
+                  <pic:nvPicPr>
+                    <pic:cNvPr id="4" name="GiaoDienDanhSachDonDaHang.jpg"/>
+                    <pic:cNvPicPr/>
+                  </pic:nvPicPr>
+                  <pic:blipFill rotWithShape="1">
+                    <a:blip r:embed="rId5">
+                      <a:extLst>
+                        <a:ext uri="{28A0092B-C50C-407E-A947-70E740481C1C}">
+                          <a14:useLocalDpi xmlns:a14="http://schemas.microsoft.com/office/drawing/2010/main" val="0"/>
+                        </a:ext>
+                      </a:extLst>
+                    </a:blip>
+                    <a:srcRect b="50612"/>
+                    <a:stretch/>
+                  </pic:blipFill>
+                  <pic:spPr bwMode="auto">
+                    <a:xfrm>
+                      <a:off x="0" y="0"/>
+                      <a:ext cx="5463692" cy="3581400"/>
+                    </a:xfrm>
+                    <a:prstGeom prst="rect">
+                      <a:avLst/>
+                    </a:prstGeom>
+                    <a:ln>
+                      <a:noFill/>
+                    </a:ln>
+                    <a:extLst>
+                      <a:ext uri="{53640926-AAD7-44D8-BBD7-CCE9431645EC}">
+                        <a14:shadowObscured xmlns:a14="http://schemas.microsoft.com/office/drawing/2010/main"/>
+                      </a:ext>
+                    </a:extLst>
+                  </pic:spPr>
+                </pic:pic>
+              </a:graphicData>
+            </a:graphic>
+          </wp:inline>
+        </w:drawing>
+      </w:r>
       <w:r>
         <w:rPr>
           <w:noProof/>
@@ -324,15 +377,25 @@
           </mc:Fallback>
         </mc:AlternateContent>
       </w:r>
+    </w:p>
+    <w:p>
+      <w:pPr>
+        <w:pStyle w:val="TuNormal"/>
+        <w:numPr>
+          <w:ilvl w:val="0"/>
+          <w:numId w:val="0"/>
+        </w:numPr>
+        <w:ind w:left="540"/>
+      </w:pPr>
       <w:r>
         <w:rPr>
           <w:noProof/>
         </w:rPr>
         <w:drawing>
-          <wp:inline distT="0" distB="0" distL="0" distR="0" wp14:anchorId="464BC6DB" wp14:editId="6418955A">
-            <wp:extent cx="5430200" cy="3609833"/>
+          <wp:inline distT="0" distB="0" distL="0" distR="0" wp14:anchorId="1B84C101" wp14:editId="4EED1509">
+            <wp:extent cx="5434710" cy="3590925"/>
             <wp:effectExtent l="0" t="0" r="0" b="0"/>
-            <wp:docPr id="6" name="Picture 6"/>
+            <wp:docPr id="16" name="Picture 16"/>
             <wp:cNvGraphicFramePr>
               <a:graphicFrameLocks xmlns:a="http://schemas.openxmlformats.org/drawingml/2006/main" noChangeAspect="1"/>
             </wp:cNvGraphicFramePr>
@@ -340,7 +403,7 @@
               <a:graphicData uri="http://schemas.openxmlformats.org/drawingml/2006/picture">
                 <pic:pic xmlns:pic="http://schemas.openxmlformats.org/drawingml/2006/picture">
                   <pic:nvPicPr>
-                    <pic:cNvPr id="6" name="GiaoDienDanhSachDonDaHang.jpg"/>
+                    <pic:cNvPr id="4" name="GiaoDienDanhSachDonDaHang.jpg"/>
                     <pic:cNvPicPr/>
                   </pic:nvPicPr>
                   <pic:blipFill rotWithShape="1">
@@ -351,13 +414,13 @@
                         </a:ext>
                       </a:extLst>
                     </a:blip>
-                    <a:srcRect b="49914"/>
+                    <a:srcRect t="50834" b="-618"/>
                     <a:stretch/>
                   </pic:blipFill>
                   <pic:spPr bwMode="auto">
                     <a:xfrm>
                       <a:off x="0" y="0"/>
-                      <a:ext cx="5448111" cy="3621740"/>
+                      <a:ext cx="5451990" cy="3602343"/>
                     </a:xfrm>
                     <a:prstGeom prst="rect">
                       <a:avLst/>
@@ -377,16 +440,8 @@
           </wp:inline>
         </w:drawing>
       </w:r>
-    </w:p>
-    <w:p>
-      <w:pPr>
-        <w:pStyle w:val="TuNormal"/>
-        <w:numPr>
-          <w:ilvl w:val="0"/>
-          <w:numId w:val="0"/>
-        </w:numPr>
-        <w:ind w:left="540"/>
-      </w:pPr>
+      <w:bookmarkStart w:id="0" w:name="_GoBack"/>
+      <w:bookmarkEnd w:id="0"/>
       <w:r>
         <w:rPr>
           <w:noProof/>
@@ -1143,59 +1198,6 @@
           </mc:Fallback>
         </mc:AlternateContent>
       </w:r>
-      <w:r>
-        <w:rPr>
-          <w:noProof/>
-        </w:rPr>
-        <w:drawing>
-          <wp:inline distT="0" distB="0" distL="0" distR="0" wp14:anchorId="22A91B8F" wp14:editId="4C93101F">
-            <wp:extent cx="5451671" cy="3555242"/>
-            <wp:effectExtent l="0" t="0" r="0" b="7620"/>
-            <wp:docPr id="8" name="Picture 8"/>
-            <wp:cNvGraphicFramePr>
-              <a:graphicFrameLocks xmlns:a="http://schemas.openxmlformats.org/drawingml/2006/main" noChangeAspect="1"/>
-            </wp:cNvGraphicFramePr>
-            <a:graphic xmlns:a="http://schemas.openxmlformats.org/drawingml/2006/main">
-              <a:graphicData uri="http://schemas.openxmlformats.org/drawingml/2006/picture">
-                <pic:pic xmlns:pic="http://schemas.openxmlformats.org/drawingml/2006/picture">
-                  <pic:nvPicPr>
-                    <pic:cNvPr id="6" name="GiaoDienDanhSachDonDaHang.jpg"/>
-                    <pic:cNvPicPr/>
-                  </pic:nvPicPr>
-                  <pic:blipFill rotWithShape="1">
-                    <a:blip r:embed="rId5">
-                      <a:extLst>
-                        <a:ext uri="{28A0092B-C50C-407E-A947-70E740481C1C}">
-                          <a14:useLocalDpi xmlns:a14="http://schemas.microsoft.com/office/drawing/2010/main" val="0"/>
-                        </a:ext>
-                      </a:extLst>
-                    </a:blip>
-                    <a:srcRect t="50865"/>
-                    <a:stretch/>
-                  </pic:blipFill>
-                  <pic:spPr bwMode="auto">
-                    <a:xfrm>
-                      <a:off x="0" y="0"/>
-                      <a:ext cx="5478793" cy="3572930"/>
-                    </a:xfrm>
-                    <a:prstGeom prst="rect">
-                      <a:avLst/>
-                    </a:prstGeom>
-                    <a:ln>
-                      <a:noFill/>
-                    </a:ln>
-                    <a:extLst>
-                      <a:ext uri="{53640926-AAD7-44D8-BBD7-CCE9431645EC}">
-                        <a14:shadowObscured xmlns:a14="http://schemas.microsoft.com/office/drawing/2010/main"/>
-                      </a:ext>
-                    </a:extLst>
-                  </pic:spPr>
-                </pic:pic>
-              </a:graphicData>
-            </a:graphic>
-          </wp:inline>
-        </w:drawing>
-      </w:r>
     </w:p>
     <w:p>
       <w:pPr>
@@ -10703,8 +10705,6 @@
           <w:szCs w:val="26"/>
         </w:rPr>
       </w:pPr>
-      <w:bookmarkStart w:id="0" w:name="_GoBack"/>
-      <w:bookmarkEnd w:id="0"/>
     </w:p>
     <w:p>
       <w:pPr>
@@ -14565,6 +14565,7 @@
     <w:lsdException w:name="HTML Sample" w:semiHidden="1" w:unhideWhenUsed="1"/>
     <w:lsdException w:name="HTML Typewriter" w:semiHidden="1" w:unhideWhenUsed="1"/>
     <w:lsdException w:name="HTML Variable" w:semiHidden="1" w:unhideWhenUsed="1"/>
+    <w:lsdException w:name="Normal Table" w:semiHidden="1" w:unhideWhenUsed="1"/>
     <w:lsdException w:name="annotation subject" w:semiHidden="1" w:unhideWhenUsed="1"/>
     <w:lsdException w:name="No List" w:semiHidden="1" w:unhideWhenUsed="1"/>
     <w:lsdException w:name="Outline List 1" w:semiHidden="1" w:unhideWhenUsed="1"/>
@@ -14608,8 +14609,10 @@
     <w:lsdException w:name="Table Elegant" w:semiHidden="1" w:unhideWhenUsed="1"/>
     <w:lsdException w:name="Table Professional" w:semiHidden="1" w:unhideWhenUsed="1"/>
     <w:lsdException w:name="Table Subtle 1" w:semiHidden="1" w:unhideWhenUsed="1"/>
+    <w:lsdException w:name="Table Subtle 2" w:semiHidden="1" w:unhideWhenUsed="1"/>
     <w:lsdException w:name="Table Web 1" w:semiHidden="1" w:unhideWhenUsed="1"/>
     <w:lsdException w:name="Table Web 2" w:semiHidden="1" w:unhideWhenUsed="1"/>
+    <w:lsdException w:name="Table Web 3" w:semiHidden="1" w:unhideWhenUsed="1"/>
     <w:lsdException w:name="Balloon Text" w:semiHidden="1" w:unhideWhenUsed="1"/>
     <w:lsdException w:name="Table Grid" w:uiPriority="59"/>
     <w:lsdException w:name="Table Theme" w:semiHidden="1" w:unhideWhenUsed="1"/>

</xml_diff>

<commit_message>
Thêm giao diện quản lý đợt hàng
</commit_message>
<xml_diff>
--- a/BaoCao/Interface/Sau_Review/[Team2][Interface]DatHang-LapDDHDeNghi.docx
+++ b/BaoCao/Interface/Sau_Review/[Team2][Interface]DatHang-LapDDHDeNghi.docx
@@ -440,8 +440,6 @@
           </wp:inline>
         </w:drawing>
       </w:r>
-      <w:bookmarkStart w:id="0" w:name="_GoBack"/>
-      <w:bookmarkEnd w:id="0"/>
       <w:r>
         <w:rPr>
           <w:noProof/>
@@ -13994,6 +13992,3227 @@
             <w:r>
               <w:t>Trở về trang trước. Nó điều hướng qua một trang mới, trang đã gọi trang này</w:t>
             </w:r>
+          </w:p>
+        </w:tc>
+      </w:tr>
+    </w:tbl>
+    <w:p>
+      <w:pPr>
+        <w:rPr>
+          <w:rFonts w:ascii="Times New Roman" w:hAnsi="Times New Roman" w:cs="Times New Roman"/>
+          <w:sz w:val="26"/>
+          <w:szCs w:val="26"/>
+        </w:rPr>
+      </w:pPr>
+    </w:p>
+    <w:p>
+      <w:pPr>
+        <w:rPr>
+          <w:rFonts w:ascii="Times New Roman" w:hAnsi="Times New Roman" w:cs="Times New Roman"/>
+          <w:sz w:val="26"/>
+          <w:szCs w:val="26"/>
+        </w:rPr>
+      </w:pPr>
+      <w:r>
+        <w:rPr>
+          <w:rFonts w:ascii="Times New Roman" w:hAnsi="Times New Roman" w:cs="Times New Roman"/>
+          <w:sz w:val="26"/>
+          <w:szCs w:val="26"/>
+        </w:rPr>
+        <w:lastRenderedPageBreak/>
+        <w:t>Màn hình xem danh sách đợt hàng:</w:t>
+      </w:r>
+    </w:p>
+    <w:p>
+      <w:pPr>
+        <w:rPr>
+          <w:rFonts w:ascii="Times New Roman" w:hAnsi="Times New Roman" w:cs="Times New Roman"/>
+          <w:sz w:val="26"/>
+          <w:szCs w:val="26"/>
+        </w:rPr>
+      </w:pPr>
+      <w:r>
+        <w:rPr>
+          <w:noProof/>
+        </w:rPr>
+        <mc:AlternateContent>
+          <mc:Choice Requires="wps">
+            <w:drawing>
+              <wp:anchor distT="0" distB="0" distL="114300" distR="114300" simplePos="0" relativeHeight="251722752" behindDoc="0" locked="0" layoutInCell="1" allowOverlap="1" wp14:anchorId="5A5247EE" wp14:editId="219E63D5">
+                <wp:simplePos x="0" y="0"/>
+                <wp:positionH relativeFrom="margin">
+                  <wp:posOffset>4762500</wp:posOffset>
+                </wp:positionH>
+                <wp:positionV relativeFrom="paragraph">
+                  <wp:posOffset>1304290</wp:posOffset>
+                </wp:positionV>
+                <wp:extent cx="426720" cy="403214"/>
+                <wp:effectExtent l="0" t="0" r="11430" b="16510"/>
+                <wp:wrapNone/>
+                <wp:docPr id="18" name="Oval 18" title="1"/>
+                <wp:cNvGraphicFramePr/>
+                <a:graphic xmlns:a="http://schemas.openxmlformats.org/drawingml/2006/main">
+                  <a:graphicData uri="http://schemas.microsoft.com/office/word/2010/wordprocessingShape">
+                    <wps:wsp>
+                      <wps:cNvSpPr/>
+                      <wps:spPr>
+                        <a:xfrm>
+                          <a:off x="0" y="0"/>
+                          <a:ext cx="426720" cy="403214"/>
+                        </a:xfrm>
+                        <a:prstGeom prst="ellipse">
+                          <a:avLst/>
+                        </a:prstGeom>
+                        <a:solidFill>
+                          <a:srgbClr val="ED7D31"/>
+                        </a:solidFill>
+                        <a:ln w="12700" cap="flat" cmpd="sng" algn="ctr">
+                          <a:solidFill>
+                            <a:srgbClr val="4472C4">
+                              <a:shade val="50000"/>
+                            </a:srgbClr>
+                          </a:solidFill>
+                          <a:prstDash val="solid"/>
+                          <a:miter lim="800000"/>
+                        </a:ln>
+                        <a:effectLst/>
+                      </wps:spPr>
+                      <wps:txbx>
+                        <w:txbxContent>
+                          <w:p>
+                            <w:pPr>
+                              <w:spacing w:after="0" w:line="240" w:lineRule="auto"/>
+                              <w:rPr>
+                                <w:rFonts w:ascii="Times New Roman" w:hAnsi="Times New Roman" w:cs="Times New Roman"/>
+                                <w:b/>
+                                <w:color w:val="FFFFFF" w:themeColor="background1"/>
+                                <w:sz w:val="26"/>
+                                <w:szCs w:val="26"/>
+                              </w:rPr>
+                            </w:pPr>
+                            <w:r>
+                              <w:rPr>
+                                <w:rFonts w:ascii="Times New Roman" w:hAnsi="Times New Roman" w:cs="Times New Roman"/>
+                                <w:b/>
+                                <w:color w:val="FFFFFF" w:themeColor="background1"/>
+                                <w:sz w:val="26"/>
+                                <w:szCs w:val="26"/>
+                              </w:rPr>
+                              <w:t>5</w:t>
+                            </w:r>
+                          </w:p>
+                        </w:txbxContent>
+                      </wps:txbx>
+                      <wps:bodyPr rot="0" spcFirstLastPara="0" vertOverflow="overflow" horzOverflow="overflow" vert="horz" wrap="square" lIns="91440" tIns="45720" rIns="91440" bIns="45720" numCol="1" spcCol="0" rtlCol="0" fromWordArt="0" anchor="ctr" anchorCtr="0" forceAA="0" compatLnSpc="1">
+                        <a:prstTxWarp prst="textNoShape">
+                          <a:avLst/>
+                        </a:prstTxWarp>
+                        <a:noAutofit/>
+                      </wps:bodyPr>
+                    </wps:wsp>
+                  </a:graphicData>
+                </a:graphic>
+                <wp14:sizeRelH relativeFrom="margin">
+                  <wp14:pctWidth>0</wp14:pctWidth>
+                </wp14:sizeRelH>
+                <wp14:sizeRelV relativeFrom="margin">
+                  <wp14:pctHeight>0</wp14:pctHeight>
+                </wp14:sizeRelV>
+              </wp:anchor>
+            </w:drawing>
+          </mc:Choice>
+          <mc:Fallback>
+            <w:pict>
+              <v:oval w14:anchorId="5A5247EE" id="Oval 18" o:spid="_x0000_s1050" alt="Title: 1" style="position:absolute;margin-left:375pt;margin-top:102.7pt;width:33.6pt;height:31.75pt;z-index:251722752;visibility:visible;mso-wrap-style:square;mso-width-percent:0;mso-height-percent:0;mso-wrap-distance-left:9pt;mso-wrap-distance-top:0;mso-wrap-distance-right:9pt;mso-wrap-distance-bottom:0;mso-position-horizontal:absolute;mso-position-horizontal-relative:margin;mso-position-vertical:absolute;mso-position-vertical-relative:text;mso-width-percent:0;mso-height-percent:0;mso-width-relative:margin;mso-height-relative:margin;v-text-anchor:middle" o:gfxdata="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" fillcolor="#ed7d31" strokecolor="#2f528f" strokeweight="1pt">
+                <v:stroke joinstyle="miter"/>
+                <v:textbox>
+                  <w:txbxContent>
+                    <w:p>
+                      <w:pPr>
+                        <w:spacing w:after="0" w:line="240" w:lineRule="auto"/>
+                        <w:rPr>
+                          <w:rFonts w:ascii="Times New Roman" w:hAnsi="Times New Roman" w:cs="Times New Roman"/>
+                          <w:b/>
+                          <w:color w:val="FFFFFF" w:themeColor="background1"/>
+                          <w:sz w:val="26"/>
+                          <w:szCs w:val="26"/>
+                        </w:rPr>
+                      </w:pPr>
+                      <w:r>
+                        <w:rPr>
+                          <w:rFonts w:ascii="Times New Roman" w:hAnsi="Times New Roman" w:cs="Times New Roman"/>
+                          <w:b/>
+                          <w:color w:val="FFFFFF" w:themeColor="background1"/>
+                          <w:sz w:val="26"/>
+                          <w:szCs w:val="26"/>
+                        </w:rPr>
+                        <w:t>5</w:t>
+                      </w:r>
+                    </w:p>
+                  </w:txbxContent>
+                </v:textbox>
+                <w10:wrap anchorx="margin"/>
+              </v:oval>
+            </w:pict>
+          </mc:Fallback>
+        </mc:AlternateContent>
+      </w:r>
+      <w:r>
+        <w:rPr>
+          <w:noProof/>
+        </w:rPr>
+        <mc:AlternateContent>
+          <mc:Choice Requires="wps">
+            <w:drawing>
+              <wp:anchor distT="0" distB="0" distL="114300" distR="114300" simplePos="0" relativeHeight="251724800" behindDoc="0" locked="0" layoutInCell="1" allowOverlap="1" wp14:anchorId="5A5247EE" wp14:editId="219E63D5">
+                <wp:simplePos x="0" y="0"/>
+                <wp:positionH relativeFrom="margin">
+                  <wp:posOffset>5010150</wp:posOffset>
+                </wp:positionH>
+                <wp:positionV relativeFrom="paragraph">
+                  <wp:posOffset>3598545</wp:posOffset>
+                </wp:positionV>
+                <wp:extent cx="426720" cy="403214"/>
+                <wp:effectExtent l="0" t="0" r="11430" b="16510"/>
+                <wp:wrapNone/>
+                <wp:docPr id="19" name="Oval 19" title="1"/>
+                <wp:cNvGraphicFramePr/>
+                <a:graphic xmlns:a="http://schemas.openxmlformats.org/drawingml/2006/main">
+                  <a:graphicData uri="http://schemas.microsoft.com/office/word/2010/wordprocessingShape">
+                    <wps:wsp>
+                      <wps:cNvSpPr/>
+                      <wps:spPr>
+                        <a:xfrm>
+                          <a:off x="0" y="0"/>
+                          <a:ext cx="426720" cy="403214"/>
+                        </a:xfrm>
+                        <a:prstGeom prst="ellipse">
+                          <a:avLst/>
+                        </a:prstGeom>
+                        <a:solidFill>
+                          <a:srgbClr val="ED7D31"/>
+                        </a:solidFill>
+                        <a:ln w="12700" cap="flat" cmpd="sng" algn="ctr">
+                          <a:solidFill>
+                            <a:srgbClr val="4472C4">
+                              <a:shade val="50000"/>
+                            </a:srgbClr>
+                          </a:solidFill>
+                          <a:prstDash val="solid"/>
+                          <a:miter lim="800000"/>
+                        </a:ln>
+                        <a:effectLst/>
+                      </wps:spPr>
+                      <wps:txbx>
+                        <w:txbxContent>
+                          <w:p>
+                            <w:pPr>
+                              <w:spacing w:after="0" w:line="240" w:lineRule="auto"/>
+                              <w:rPr>
+                                <w:rFonts w:ascii="Times New Roman" w:hAnsi="Times New Roman" w:cs="Times New Roman"/>
+                                <w:b/>
+                                <w:color w:val="FFFFFF" w:themeColor="background1"/>
+                                <w:sz w:val="26"/>
+                                <w:szCs w:val="26"/>
+                              </w:rPr>
+                            </w:pPr>
+                            <w:r>
+                              <w:rPr>
+                                <w:rFonts w:ascii="Times New Roman" w:hAnsi="Times New Roman" w:cs="Times New Roman"/>
+                                <w:b/>
+                                <w:color w:val="FFFFFF" w:themeColor="background1"/>
+                                <w:sz w:val="26"/>
+                                <w:szCs w:val="26"/>
+                              </w:rPr>
+                              <w:t>4</w:t>
+                            </w:r>
+                          </w:p>
+                        </w:txbxContent>
+                      </wps:txbx>
+                      <wps:bodyPr rot="0" spcFirstLastPara="0" vertOverflow="overflow" horzOverflow="overflow" vert="horz" wrap="square" lIns="91440" tIns="45720" rIns="91440" bIns="45720" numCol="1" spcCol="0" rtlCol="0" fromWordArt="0" anchor="ctr" anchorCtr="0" forceAA="0" compatLnSpc="1">
+                        <a:prstTxWarp prst="textNoShape">
+                          <a:avLst/>
+                        </a:prstTxWarp>
+                        <a:noAutofit/>
+                      </wps:bodyPr>
+                    </wps:wsp>
+                  </a:graphicData>
+                </a:graphic>
+                <wp14:sizeRelH relativeFrom="margin">
+                  <wp14:pctWidth>0</wp14:pctWidth>
+                </wp14:sizeRelH>
+                <wp14:sizeRelV relativeFrom="margin">
+                  <wp14:pctHeight>0</wp14:pctHeight>
+                </wp14:sizeRelV>
+              </wp:anchor>
+            </w:drawing>
+          </mc:Choice>
+          <mc:Fallback>
+            <w:pict>
+              <v:oval w14:anchorId="5A5247EE" id="Oval 19" o:spid="_x0000_s1051" alt="Title: 1" style="position:absolute;margin-left:394.5pt;margin-top:283.35pt;width:33.6pt;height:31.75pt;z-index:251724800;visibility:visible;mso-wrap-style:square;mso-width-percent:0;mso-height-percent:0;mso-wrap-distance-left:9pt;mso-wrap-distance-top:0;mso-wrap-distance-right:9pt;mso-wrap-distance-bottom:0;mso-position-horizontal:absolute;mso-position-horizontal-relative:margin;mso-position-vertical:absolute;mso-position-vertical-relative:text;mso-width-percent:0;mso-height-percent:0;mso-width-relative:margin;mso-height-relative:margin;v-text-anchor:middle" o:gfxdata="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" fillcolor="#ed7d31" strokecolor="#2f528f" strokeweight="1pt">
+                <v:stroke joinstyle="miter"/>
+                <v:textbox>
+                  <w:txbxContent>
+                    <w:p>
+                      <w:pPr>
+                        <w:spacing w:after="0" w:line="240" w:lineRule="auto"/>
+                        <w:rPr>
+                          <w:rFonts w:ascii="Times New Roman" w:hAnsi="Times New Roman" w:cs="Times New Roman"/>
+                          <w:b/>
+                          <w:color w:val="FFFFFF" w:themeColor="background1"/>
+                          <w:sz w:val="26"/>
+                          <w:szCs w:val="26"/>
+                        </w:rPr>
+                      </w:pPr>
+                      <w:r>
+                        <w:rPr>
+                          <w:rFonts w:ascii="Times New Roman" w:hAnsi="Times New Roman" w:cs="Times New Roman"/>
+                          <w:b/>
+                          <w:color w:val="FFFFFF" w:themeColor="background1"/>
+                          <w:sz w:val="26"/>
+                          <w:szCs w:val="26"/>
+                        </w:rPr>
+                        <w:t>4</w:t>
+                      </w:r>
+                    </w:p>
+                  </w:txbxContent>
+                </v:textbox>
+                <w10:wrap anchorx="margin"/>
+              </v:oval>
+            </w:pict>
+          </mc:Fallback>
+        </mc:AlternateContent>
+      </w:r>
+      <w:r>
+        <w:rPr>
+          <w:noProof/>
+        </w:rPr>
+        <mc:AlternateContent>
+          <mc:Choice Requires="wps">
+            <w:drawing>
+              <wp:anchor distT="0" distB="0" distL="114300" distR="114300" simplePos="0" relativeHeight="251720704" behindDoc="0" locked="0" layoutInCell="1" allowOverlap="1" wp14:anchorId="5A5247EE" wp14:editId="219E63D5">
+                <wp:simplePos x="0" y="0"/>
+                <wp:positionH relativeFrom="margin">
+                  <wp:posOffset>600075</wp:posOffset>
+                </wp:positionH>
+                <wp:positionV relativeFrom="paragraph">
+                  <wp:posOffset>3522345</wp:posOffset>
+                </wp:positionV>
+                <wp:extent cx="426720" cy="403214"/>
+                <wp:effectExtent l="0" t="0" r="11430" b="16510"/>
+                <wp:wrapNone/>
+                <wp:docPr id="17" name="Oval 17" title="1"/>
+                <wp:cNvGraphicFramePr/>
+                <a:graphic xmlns:a="http://schemas.openxmlformats.org/drawingml/2006/main">
+                  <a:graphicData uri="http://schemas.microsoft.com/office/word/2010/wordprocessingShape">
+                    <wps:wsp>
+                      <wps:cNvSpPr/>
+                      <wps:spPr>
+                        <a:xfrm>
+                          <a:off x="0" y="0"/>
+                          <a:ext cx="426720" cy="403214"/>
+                        </a:xfrm>
+                        <a:prstGeom prst="ellipse">
+                          <a:avLst/>
+                        </a:prstGeom>
+                        <a:solidFill>
+                          <a:srgbClr val="ED7D31"/>
+                        </a:solidFill>
+                        <a:ln w="12700" cap="flat" cmpd="sng" algn="ctr">
+                          <a:solidFill>
+                            <a:srgbClr val="4472C4">
+                              <a:shade val="50000"/>
+                            </a:srgbClr>
+                          </a:solidFill>
+                          <a:prstDash val="solid"/>
+                          <a:miter lim="800000"/>
+                        </a:ln>
+                        <a:effectLst/>
+                      </wps:spPr>
+                      <wps:txbx>
+                        <w:txbxContent>
+                          <w:p>
+                            <w:pPr>
+                              <w:spacing w:after="0" w:line="240" w:lineRule="auto"/>
+                              <w:rPr>
+                                <w:rFonts w:ascii="Times New Roman" w:hAnsi="Times New Roman" w:cs="Times New Roman"/>
+                                <w:b/>
+                                <w:color w:val="FFFFFF" w:themeColor="background1"/>
+                                <w:sz w:val="26"/>
+                                <w:szCs w:val="26"/>
+                              </w:rPr>
+                            </w:pPr>
+                            <w:r>
+                              <w:rPr>
+                                <w:rFonts w:ascii="Times New Roman" w:hAnsi="Times New Roman" w:cs="Times New Roman"/>
+                                <w:b/>
+                                <w:color w:val="FFFFFF" w:themeColor="background1"/>
+                                <w:sz w:val="26"/>
+                                <w:szCs w:val="26"/>
+                              </w:rPr>
+                              <w:t>3</w:t>
+                            </w:r>
+                          </w:p>
+                        </w:txbxContent>
+                      </wps:txbx>
+                      <wps:bodyPr rot="0" spcFirstLastPara="0" vertOverflow="overflow" horzOverflow="overflow" vert="horz" wrap="square" lIns="91440" tIns="45720" rIns="91440" bIns="45720" numCol="1" spcCol="0" rtlCol="0" fromWordArt="0" anchor="ctr" anchorCtr="0" forceAA="0" compatLnSpc="1">
+                        <a:prstTxWarp prst="textNoShape">
+                          <a:avLst/>
+                        </a:prstTxWarp>
+                        <a:noAutofit/>
+                      </wps:bodyPr>
+                    </wps:wsp>
+                  </a:graphicData>
+                </a:graphic>
+                <wp14:sizeRelH relativeFrom="margin">
+                  <wp14:pctWidth>0</wp14:pctWidth>
+                </wp14:sizeRelH>
+                <wp14:sizeRelV relativeFrom="margin">
+                  <wp14:pctHeight>0</wp14:pctHeight>
+                </wp14:sizeRelV>
+              </wp:anchor>
+            </w:drawing>
+          </mc:Choice>
+          <mc:Fallback>
+            <w:pict>
+              <v:oval w14:anchorId="5A5247EE" id="Oval 17" o:spid="_x0000_s1052" alt="Title: 1" style="position:absolute;margin-left:47.25pt;margin-top:277.35pt;width:33.6pt;height:31.75pt;z-index:251720704;visibility:visible;mso-wrap-style:square;mso-width-percent:0;mso-height-percent:0;mso-wrap-distance-left:9pt;mso-wrap-distance-top:0;mso-wrap-distance-right:9pt;mso-wrap-distance-bottom:0;mso-position-horizontal:absolute;mso-position-horizontal-relative:margin;mso-position-vertical:absolute;mso-position-vertical-relative:text;mso-width-percent:0;mso-height-percent:0;mso-width-relative:margin;mso-height-relative:margin;v-text-anchor:middle" o:gfxdata="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" fillcolor="#ed7d31" strokecolor="#2f528f" strokeweight="1pt">
+                <v:stroke joinstyle="miter"/>
+                <v:textbox>
+                  <w:txbxContent>
+                    <w:p>
+                      <w:pPr>
+                        <w:spacing w:after="0" w:line="240" w:lineRule="auto"/>
+                        <w:rPr>
+                          <w:rFonts w:ascii="Times New Roman" w:hAnsi="Times New Roman" w:cs="Times New Roman"/>
+                          <w:b/>
+                          <w:color w:val="FFFFFF" w:themeColor="background1"/>
+                          <w:sz w:val="26"/>
+                          <w:szCs w:val="26"/>
+                        </w:rPr>
+                      </w:pPr>
+                      <w:r>
+                        <w:rPr>
+                          <w:rFonts w:ascii="Times New Roman" w:hAnsi="Times New Roman" w:cs="Times New Roman"/>
+                          <w:b/>
+                          <w:color w:val="FFFFFF" w:themeColor="background1"/>
+                          <w:sz w:val="26"/>
+                          <w:szCs w:val="26"/>
+                        </w:rPr>
+                        <w:t>3</w:t>
+                      </w:r>
+                    </w:p>
+                  </w:txbxContent>
+                </v:textbox>
+                <w10:wrap anchorx="margin"/>
+              </v:oval>
+            </w:pict>
+          </mc:Fallback>
+        </mc:AlternateContent>
+      </w:r>
+      <w:r>
+        <w:rPr>
+          <w:noProof/>
+        </w:rPr>
+        <mc:AlternateContent>
+          <mc:Choice Requires="wps">
+            <w:drawing>
+              <wp:anchor distT="0" distB="0" distL="114300" distR="114300" simplePos="0" relativeHeight="251718656" behindDoc="0" locked="0" layoutInCell="1" allowOverlap="1" wp14:anchorId="5A5247EE" wp14:editId="219E63D5">
+                <wp:simplePos x="0" y="0"/>
+                <wp:positionH relativeFrom="margin">
+                  <wp:posOffset>466725</wp:posOffset>
+                </wp:positionH>
+                <wp:positionV relativeFrom="paragraph">
+                  <wp:posOffset>1274445</wp:posOffset>
+                </wp:positionV>
+                <wp:extent cx="426720" cy="403214"/>
+                <wp:effectExtent l="0" t="0" r="11430" b="16510"/>
+                <wp:wrapNone/>
+                <wp:docPr id="14" name="Oval 14" title="1"/>
+                <wp:cNvGraphicFramePr/>
+                <a:graphic xmlns:a="http://schemas.openxmlformats.org/drawingml/2006/main">
+                  <a:graphicData uri="http://schemas.microsoft.com/office/word/2010/wordprocessingShape">
+                    <wps:wsp>
+                      <wps:cNvSpPr/>
+                      <wps:spPr>
+                        <a:xfrm>
+                          <a:off x="0" y="0"/>
+                          <a:ext cx="426720" cy="403214"/>
+                        </a:xfrm>
+                        <a:prstGeom prst="ellipse">
+                          <a:avLst/>
+                        </a:prstGeom>
+                        <a:solidFill>
+                          <a:srgbClr val="ED7D31"/>
+                        </a:solidFill>
+                        <a:ln w="12700" cap="flat" cmpd="sng" algn="ctr">
+                          <a:solidFill>
+                            <a:srgbClr val="4472C4">
+                              <a:shade val="50000"/>
+                            </a:srgbClr>
+                          </a:solidFill>
+                          <a:prstDash val="solid"/>
+                          <a:miter lim="800000"/>
+                        </a:ln>
+                        <a:effectLst/>
+                      </wps:spPr>
+                      <wps:txbx>
+                        <w:txbxContent>
+                          <w:p>
+                            <w:pPr>
+                              <w:spacing w:after="0" w:line="240" w:lineRule="auto"/>
+                              <w:rPr>
+                                <w:rFonts w:ascii="Times New Roman" w:hAnsi="Times New Roman" w:cs="Times New Roman"/>
+                                <w:b/>
+                                <w:color w:val="FFFFFF" w:themeColor="background1"/>
+                                <w:sz w:val="26"/>
+                                <w:szCs w:val="26"/>
+                              </w:rPr>
+                            </w:pPr>
+                            <w:r>
+                              <w:rPr>
+                                <w:rFonts w:ascii="Times New Roman" w:hAnsi="Times New Roman" w:cs="Times New Roman"/>
+                                <w:b/>
+                                <w:color w:val="FFFFFF" w:themeColor="background1"/>
+                                <w:sz w:val="26"/>
+                                <w:szCs w:val="26"/>
+                              </w:rPr>
+                              <w:t>2</w:t>
+                            </w:r>
+                          </w:p>
+                        </w:txbxContent>
+                      </wps:txbx>
+                      <wps:bodyPr rot="0" spcFirstLastPara="0" vertOverflow="overflow" horzOverflow="overflow" vert="horz" wrap="square" lIns="91440" tIns="45720" rIns="91440" bIns="45720" numCol="1" spcCol="0" rtlCol="0" fromWordArt="0" anchor="ctr" anchorCtr="0" forceAA="0" compatLnSpc="1">
+                        <a:prstTxWarp prst="textNoShape">
+                          <a:avLst/>
+                        </a:prstTxWarp>
+                        <a:noAutofit/>
+                      </wps:bodyPr>
+                    </wps:wsp>
+                  </a:graphicData>
+                </a:graphic>
+                <wp14:sizeRelH relativeFrom="margin">
+                  <wp14:pctWidth>0</wp14:pctWidth>
+                </wp14:sizeRelH>
+                <wp14:sizeRelV relativeFrom="margin">
+                  <wp14:pctHeight>0</wp14:pctHeight>
+                </wp14:sizeRelV>
+              </wp:anchor>
+            </w:drawing>
+          </mc:Choice>
+          <mc:Fallback>
+            <w:pict>
+              <v:oval w14:anchorId="5A5247EE" id="Oval 14" o:spid="_x0000_s1053" alt="Title: 1" style="position:absolute;margin-left:36.75pt;margin-top:100.35pt;width:33.6pt;height:31.75pt;z-index:251718656;visibility:visible;mso-wrap-style:square;mso-width-percent:0;mso-height-percent:0;mso-wrap-distance-left:9pt;mso-wrap-distance-top:0;mso-wrap-distance-right:9pt;mso-wrap-distance-bottom:0;mso-position-horizontal:absolute;mso-position-horizontal-relative:margin;mso-position-vertical:absolute;mso-position-vertical-relative:text;mso-width-percent:0;mso-height-percent:0;mso-width-relative:margin;mso-height-relative:margin;v-text-anchor:middle" o:gfxdata="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" fillcolor="#ed7d31" strokecolor="#2f528f" strokeweight="1pt">
+                <v:stroke joinstyle="miter"/>
+                <v:textbox>
+                  <w:txbxContent>
+                    <w:p>
+                      <w:pPr>
+                        <w:spacing w:after="0" w:line="240" w:lineRule="auto"/>
+                        <w:rPr>
+                          <w:rFonts w:ascii="Times New Roman" w:hAnsi="Times New Roman" w:cs="Times New Roman"/>
+                          <w:b/>
+                          <w:color w:val="FFFFFF" w:themeColor="background1"/>
+                          <w:sz w:val="26"/>
+                          <w:szCs w:val="26"/>
+                        </w:rPr>
+                      </w:pPr>
+                      <w:r>
+                        <w:rPr>
+                          <w:rFonts w:ascii="Times New Roman" w:hAnsi="Times New Roman" w:cs="Times New Roman"/>
+                          <w:b/>
+                          <w:color w:val="FFFFFF" w:themeColor="background1"/>
+                          <w:sz w:val="26"/>
+                          <w:szCs w:val="26"/>
+                        </w:rPr>
+                        <w:t>2</w:t>
+                      </w:r>
+                    </w:p>
+                  </w:txbxContent>
+                </v:textbox>
+                <w10:wrap anchorx="margin"/>
+              </v:oval>
+            </w:pict>
+          </mc:Fallback>
+        </mc:AlternateContent>
+      </w:r>
+      <w:r>
+        <w:rPr>
+          <w:noProof/>
+        </w:rPr>
+        <mc:AlternateContent>
+          <mc:Choice Requires="wps">
+            <w:drawing>
+              <wp:anchor distT="0" distB="0" distL="114300" distR="114300" simplePos="0" relativeHeight="251716608" behindDoc="0" locked="0" layoutInCell="1" allowOverlap="1" wp14:anchorId="79B7D9C9" wp14:editId="1D2AE52A">
+                <wp:simplePos x="0" y="0"/>
+                <wp:positionH relativeFrom="margin">
+                  <wp:posOffset>5114925</wp:posOffset>
+                </wp:positionH>
+                <wp:positionV relativeFrom="paragraph">
+                  <wp:posOffset>836295</wp:posOffset>
+                </wp:positionV>
+                <wp:extent cx="426720" cy="403214"/>
+                <wp:effectExtent l="0" t="0" r="11430" b="16510"/>
+                <wp:wrapNone/>
+                <wp:docPr id="8" name="Oval 8" title="1"/>
+                <wp:cNvGraphicFramePr/>
+                <a:graphic xmlns:a="http://schemas.openxmlformats.org/drawingml/2006/main">
+                  <a:graphicData uri="http://schemas.microsoft.com/office/word/2010/wordprocessingShape">
+                    <wps:wsp>
+                      <wps:cNvSpPr/>
+                      <wps:spPr>
+                        <a:xfrm>
+                          <a:off x="0" y="0"/>
+                          <a:ext cx="426720" cy="403214"/>
+                        </a:xfrm>
+                        <a:prstGeom prst="ellipse">
+                          <a:avLst/>
+                        </a:prstGeom>
+                        <a:solidFill>
+                          <a:srgbClr val="ED7D31"/>
+                        </a:solidFill>
+                        <a:ln w="12700" cap="flat" cmpd="sng" algn="ctr">
+                          <a:solidFill>
+                            <a:srgbClr val="4472C4">
+                              <a:shade val="50000"/>
+                            </a:srgbClr>
+                          </a:solidFill>
+                          <a:prstDash val="solid"/>
+                          <a:miter lim="800000"/>
+                        </a:ln>
+                        <a:effectLst/>
+                      </wps:spPr>
+                      <wps:txbx>
+                        <w:txbxContent>
+                          <w:p>
+                            <w:pPr>
+                              <w:spacing w:after="0" w:line="240" w:lineRule="auto"/>
+                              <w:rPr>
+                                <w:rFonts w:ascii="Times New Roman" w:hAnsi="Times New Roman" w:cs="Times New Roman"/>
+                                <w:b/>
+                                <w:color w:val="FFFFFF" w:themeColor="background1"/>
+                                <w:sz w:val="26"/>
+                                <w:szCs w:val="26"/>
+                              </w:rPr>
+                            </w:pPr>
+                            <w:r>
+                              <w:rPr>
+                                <w:rFonts w:ascii="Times New Roman" w:hAnsi="Times New Roman" w:cs="Times New Roman"/>
+                                <w:b/>
+                                <w:color w:val="FFFFFF" w:themeColor="background1"/>
+                                <w:sz w:val="26"/>
+                                <w:szCs w:val="26"/>
+                              </w:rPr>
+                              <w:t>1</w:t>
+                            </w:r>
+                          </w:p>
+                        </w:txbxContent>
+                      </wps:txbx>
+                      <wps:bodyPr rot="0" spcFirstLastPara="0" vertOverflow="overflow" horzOverflow="overflow" vert="horz" wrap="square" lIns="91440" tIns="45720" rIns="91440" bIns="45720" numCol="1" spcCol="0" rtlCol="0" fromWordArt="0" anchor="ctr" anchorCtr="0" forceAA="0" compatLnSpc="1">
+                        <a:prstTxWarp prst="textNoShape">
+                          <a:avLst/>
+                        </a:prstTxWarp>
+                        <a:noAutofit/>
+                      </wps:bodyPr>
+                    </wps:wsp>
+                  </a:graphicData>
+                </a:graphic>
+                <wp14:sizeRelH relativeFrom="margin">
+                  <wp14:pctWidth>0</wp14:pctWidth>
+                </wp14:sizeRelH>
+                <wp14:sizeRelV relativeFrom="margin">
+                  <wp14:pctHeight>0</wp14:pctHeight>
+                </wp14:sizeRelV>
+              </wp:anchor>
+            </w:drawing>
+          </mc:Choice>
+          <mc:Fallback>
+            <w:pict>
+              <v:oval w14:anchorId="79B7D9C9" id="Oval 8" o:spid="_x0000_s1054" alt="Title: 1" style="position:absolute;margin-left:402.75pt;margin-top:65.85pt;width:33.6pt;height:31.75pt;z-index:251716608;visibility:visible;mso-wrap-style:square;mso-width-percent:0;mso-height-percent:0;mso-wrap-distance-left:9pt;mso-wrap-distance-top:0;mso-wrap-distance-right:9pt;mso-wrap-distance-bottom:0;mso-position-horizontal:absolute;mso-position-horizontal-relative:margin;mso-position-vertical:absolute;mso-position-vertical-relative:text;mso-width-percent:0;mso-height-percent:0;mso-width-relative:margin;mso-height-relative:margin;v-text-anchor:middle" o:gfxdata="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" fillcolor="#ed7d31" strokecolor="#2f528f" strokeweight="1pt">
+                <v:stroke joinstyle="miter"/>
+                <v:textbox>
+                  <w:txbxContent>
+                    <w:p>
+                      <w:pPr>
+                        <w:spacing w:after="0" w:line="240" w:lineRule="auto"/>
+                        <w:rPr>
+                          <w:rFonts w:ascii="Times New Roman" w:hAnsi="Times New Roman" w:cs="Times New Roman"/>
+                          <w:b/>
+                          <w:color w:val="FFFFFF" w:themeColor="background1"/>
+                          <w:sz w:val="26"/>
+                          <w:szCs w:val="26"/>
+                        </w:rPr>
+                      </w:pPr>
+                      <w:r>
+                        <w:rPr>
+                          <w:rFonts w:ascii="Times New Roman" w:hAnsi="Times New Roman" w:cs="Times New Roman"/>
+                          <w:b/>
+                          <w:color w:val="FFFFFF" w:themeColor="background1"/>
+                          <w:sz w:val="26"/>
+                          <w:szCs w:val="26"/>
+                        </w:rPr>
+                        <w:t>1</w:t>
+                      </w:r>
+                    </w:p>
+                  </w:txbxContent>
+                </v:textbox>
+                <w10:wrap anchorx="margin"/>
+              </v:oval>
+            </w:pict>
+          </mc:Fallback>
+        </mc:AlternateContent>
+      </w:r>
+      <w:r>
+        <w:rPr>
+          <w:rFonts w:ascii="Times New Roman" w:hAnsi="Times New Roman" w:cs="Times New Roman"/>
+          <w:noProof/>
+          <w:sz w:val="26"/>
+          <w:szCs w:val="26"/>
+        </w:rPr>
+        <w:drawing>
+          <wp:inline distT="0" distB="0" distL="0" distR="0">
+            <wp:extent cx="5724525" cy="4100741"/>
+            <wp:effectExtent l="0" t="0" r="0" b="0"/>
+            <wp:docPr id="6" name="Picture 6"/>
+            <wp:cNvGraphicFramePr>
+              <a:graphicFrameLocks xmlns:a="http://schemas.openxmlformats.org/drawingml/2006/main" noChangeAspect="1"/>
+            </wp:cNvGraphicFramePr>
+            <a:graphic xmlns:a="http://schemas.openxmlformats.org/drawingml/2006/main">
+              <a:graphicData uri="http://schemas.openxmlformats.org/drawingml/2006/picture">
+                <pic:pic xmlns:pic="http://schemas.openxmlformats.org/drawingml/2006/picture">
+                  <pic:nvPicPr>
+                    <pic:cNvPr id="6" name="dsdothang.jpg"/>
+                    <pic:cNvPicPr/>
+                  </pic:nvPicPr>
+                  <pic:blipFill>
+                    <a:blip r:embed="rId23">
+                      <a:extLst>
+                        <a:ext uri="{28A0092B-C50C-407E-A947-70E740481C1C}">
+                          <a14:useLocalDpi xmlns:a14="http://schemas.microsoft.com/office/drawing/2010/main" val="0"/>
+                        </a:ext>
+                      </a:extLst>
+                    </a:blip>
+                    <a:stretch>
+                      <a:fillRect/>
+                    </a:stretch>
+                  </pic:blipFill>
+                  <pic:spPr>
+                    <a:xfrm>
+                      <a:off x="0" y="0"/>
+                      <a:ext cx="5741431" cy="4112852"/>
+                    </a:xfrm>
+                    <a:prstGeom prst="rect">
+                      <a:avLst/>
+                    </a:prstGeom>
+                  </pic:spPr>
+                </pic:pic>
+              </a:graphicData>
+            </a:graphic>
+          </wp:inline>
+        </w:drawing>
+      </w:r>
+    </w:p>
+    <w:p>
+      <w:pPr>
+        <w:rPr>
+          <w:rFonts w:ascii="Times New Roman" w:hAnsi="Times New Roman" w:cs="Times New Roman"/>
+          <w:b/>
+          <w:sz w:val="26"/>
+          <w:szCs w:val="26"/>
+        </w:rPr>
+      </w:pPr>
+      <w:r>
+        <w:rPr>
+          <w:rFonts w:ascii="Times New Roman" w:hAnsi="Times New Roman" w:cs="Times New Roman"/>
+          <w:sz w:val="26"/>
+          <w:szCs w:val="26"/>
+        </w:rPr>
+        <w:tab/>
+      </w:r>
+      <w:r>
+        <w:rPr>
+          <w:rFonts w:ascii="Times New Roman" w:hAnsi="Times New Roman" w:cs="Times New Roman"/>
+          <w:b/>
+          <w:sz w:val="26"/>
+          <w:szCs w:val="26"/>
+        </w:rPr>
+        <w:t>Diễn giải</w:t>
+      </w:r>
+    </w:p>
+    <w:tbl>
+      <w:tblPr>
+        <w:tblStyle w:val="TableGrid"/>
+        <w:tblW w:w="8167" w:type="dxa"/>
+        <w:tblInd w:w="535" w:type="dxa"/>
+        <w:tblLook w:val="04A0" w:firstRow="1" w:lastRow="0" w:firstColumn="1" w:lastColumn="0" w:noHBand="0" w:noVBand="1"/>
+      </w:tblPr>
+      <w:tblGrid>
+        <w:gridCol w:w="763"/>
+        <w:gridCol w:w="1676"/>
+        <w:gridCol w:w="5728"/>
+      </w:tblGrid>
+      <w:tr>
+        <w:tc>
+          <w:tcPr>
+            <w:tcW w:w="763" w:type="dxa"/>
+          </w:tcPr>
+          <w:p>
+            <w:pPr>
+              <w:pStyle w:val="MyTable1"/>
+              <w:jc w:val="center"/>
+            </w:pPr>
+            <w:r>
+              <w:t>STT</w:t>
+            </w:r>
+          </w:p>
+        </w:tc>
+        <w:tc>
+          <w:tcPr>
+            <w:tcW w:w="1676" w:type="dxa"/>
+          </w:tcPr>
+          <w:p>
+            <w:pPr>
+              <w:pStyle w:val="MyTable1"/>
+              <w:jc w:val="center"/>
+            </w:pPr>
+            <w:r>
+              <w:t>Nhóm control</w:t>
+            </w:r>
+          </w:p>
+        </w:tc>
+        <w:tc>
+          <w:tcPr>
+            <w:tcW w:w="5728" w:type="dxa"/>
+          </w:tcPr>
+          <w:p>
+            <w:pPr>
+              <w:pStyle w:val="MyTable1"/>
+            </w:pPr>
+            <w:r>
+              <w:t>Mô tả</w:t>
+            </w:r>
+          </w:p>
+        </w:tc>
+      </w:tr>
+      <w:tr>
+        <w:tc>
+          <w:tcPr>
+            <w:tcW w:w="763" w:type="dxa"/>
+          </w:tcPr>
+          <w:p>
+            <w:pPr>
+              <w:pStyle w:val="MyTable1"/>
+              <w:jc w:val="center"/>
+            </w:pPr>
+            <w:r>
+              <w:t>1</w:t>
+            </w:r>
+          </w:p>
+        </w:tc>
+        <w:tc>
+          <w:tcPr>
+            <w:tcW w:w="1676" w:type="dxa"/>
+          </w:tcPr>
+          <w:p>
+            <w:pPr>
+              <w:pStyle w:val="MyTable1"/>
+              <w:jc w:val="center"/>
+            </w:pPr>
+            <w:r>
+              <w:t>1</w:t>
+            </w:r>
+          </w:p>
+        </w:tc>
+        <w:tc>
+          <w:tcPr>
+            <w:tcW w:w="5728" w:type="dxa"/>
+          </w:tcPr>
+          <w:p>
+            <w:pPr>
+              <w:pStyle w:val="MyTable1"/>
+              <w:ind w:left="54" w:firstLine="0"/>
+            </w:pPr>
+            <w:r>
+              <w:t>Danh sách control tìm kiếm thông tin, bao gồm tìm theo nhiều tiêu chí: mã đợt hàng, ngày sản xuất</w:t>
+            </w:r>
+          </w:p>
+        </w:tc>
+      </w:tr>
+      <w:tr>
+        <w:tc>
+          <w:tcPr>
+            <w:tcW w:w="763" w:type="dxa"/>
+          </w:tcPr>
+          <w:p>
+            <w:pPr>
+              <w:pStyle w:val="MyTable1"/>
+              <w:jc w:val="center"/>
+            </w:pPr>
+            <w:r>
+              <w:t>2</w:t>
+            </w:r>
+          </w:p>
+        </w:tc>
+        <w:tc>
+          <w:tcPr>
+            <w:tcW w:w="1676" w:type="dxa"/>
+          </w:tcPr>
+          <w:p>
+            <w:pPr>
+              <w:pStyle w:val="MyTable1"/>
+              <w:jc w:val="center"/>
+            </w:pPr>
+            <w:r>
+              <w:t>2</w:t>
+            </w:r>
+          </w:p>
+        </w:tc>
+        <w:tc>
+          <w:tcPr>
+            <w:tcW w:w="5728" w:type="dxa"/>
+          </w:tcPr>
+          <w:p>
+            <w:pPr>
+              <w:pStyle w:val="MyTable1"/>
+              <w:ind w:left="54" w:firstLine="0"/>
+            </w:pPr>
+            <w:r>
+              <w:t xml:space="preserve">Danh sách các đợt hàng biểu diễn dưới dạng bảng </w:t>
+            </w:r>
+          </w:p>
+        </w:tc>
+      </w:tr>
+      <w:tr>
+        <w:tc>
+          <w:tcPr>
+            <w:tcW w:w="763" w:type="dxa"/>
+          </w:tcPr>
+          <w:p>
+            <w:pPr>
+              <w:pStyle w:val="MyTable1"/>
+              <w:jc w:val="center"/>
+            </w:pPr>
+            <w:r>
+              <w:t>3</w:t>
+            </w:r>
+          </w:p>
+        </w:tc>
+        <w:tc>
+          <w:tcPr>
+            <w:tcW w:w="1676" w:type="dxa"/>
+          </w:tcPr>
+          <w:p>
+            <w:pPr>
+              <w:pStyle w:val="MyTable1"/>
+              <w:jc w:val="center"/>
+            </w:pPr>
+            <w:r>
+              <w:t>3</w:t>
+            </w:r>
+          </w:p>
+        </w:tc>
+        <w:tc>
+          <w:tcPr>
+            <w:tcW w:w="5728" w:type="dxa"/>
+          </w:tcPr>
+          <w:p>
+            <w:pPr>
+              <w:pStyle w:val="MyTable1"/>
+              <w:ind w:left="54" w:firstLine="0"/>
+            </w:pPr>
+            <w:r>
+              <w:t>Phân trang để xử lý tình huống nhiều dữ liệu hiển thị trên cùng một trang.</w:t>
+            </w:r>
+          </w:p>
+        </w:tc>
+      </w:tr>
+      <w:tr>
+        <w:tc>
+          <w:tcPr>
+            <w:tcW w:w="763" w:type="dxa"/>
+          </w:tcPr>
+          <w:p>
+            <w:pPr>
+              <w:pStyle w:val="MyTable1"/>
+              <w:jc w:val="center"/>
+            </w:pPr>
+            <w:r>
+              <w:t>4</w:t>
+            </w:r>
+          </w:p>
+        </w:tc>
+        <w:tc>
+          <w:tcPr>
+            <w:tcW w:w="1676" w:type="dxa"/>
+          </w:tcPr>
+          <w:p>
+            <w:pPr>
+              <w:pStyle w:val="MyTable1"/>
+              <w:jc w:val="center"/>
+            </w:pPr>
+            <w:r>
+              <w:t>4</w:t>
+            </w:r>
+          </w:p>
+        </w:tc>
+        <w:tc>
+          <w:tcPr>
+            <w:tcW w:w="5728" w:type="dxa"/>
+          </w:tcPr>
+          <w:p>
+            <w:pPr>
+              <w:pStyle w:val="MyTable1"/>
+              <w:ind w:left="54" w:firstLine="0"/>
+            </w:pPr>
+            <w:r>
+              <w:t>Thêm một đợt hàng mới. Nó điều hướng qua một trang mới, tạo đợt hàng mới</w:t>
+            </w:r>
+          </w:p>
+        </w:tc>
+      </w:tr>
+      <w:tr>
+        <w:tc>
+          <w:tcPr>
+            <w:tcW w:w="763" w:type="dxa"/>
+          </w:tcPr>
+          <w:p>
+            <w:pPr>
+              <w:pStyle w:val="MyTable1"/>
+              <w:jc w:val="center"/>
+            </w:pPr>
+            <w:r>
+              <w:t>5</w:t>
+            </w:r>
+          </w:p>
+        </w:tc>
+        <w:tc>
+          <w:tcPr>
+            <w:tcW w:w="1676" w:type="dxa"/>
+          </w:tcPr>
+          <w:p>
+            <w:pPr>
+              <w:pStyle w:val="MyTable1"/>
+              <w:jc w:val="center"/>
+            </w:pPr>
+            <w:r>
+              <w:t>5</w:t>
+            </w:r>
+          </w:p>
+        </w:tc>
+        <w:tc>
+          <w:tcPr>
+            <w:tcW w:w="5728" w:type="dxa"/>
+          </w:tcPr>
+          <w:p>
+            <w:pPr>
+              <w:pStyle w:val="MyTable1"/>
+              <w:ind w:left="54" w:firstLine="0"/>
+            </w:pPr>
+            <w:r>
+              <w:t>Xem chi tiết đợt hàng. Nó điều hướng qua một trang mới, trang chi tiết đợt hàng</w:t>
+            </w:r>
+          </w:p>
+        </w:tc>
+      </w:tr>
+    </w:tbl>
+    <w:p>
+      <w:pPr>
+        <w:rPr>
+          <w:rFonts w:ascii="Times New Roman" w:hAnsi="Times New Roman" w:cs="Times New Roman"/>
+          <w:sz w:val="26"/>
+          <w:szCs w:val="26"/>
+        </w:rPr>
+      </w:pPr>
+    </w:p>
+    <w:p>
+      <w:pPr>
+        <w:rPr>
+          <w:rFonts w:ascii="Times New Roman" w:hAnsi="Times New Roman" w:cs="Times New Roman"/>
+          <w:sz w:val="26"/>
+          <w:szCs w:val="26"/>
+        </w:rPr>
+      </w:pPr>
+      <w:r>
+        <w:rPr>
+          <w:rFonts w:ascii="Times New Roman" w:hAnsi="Times New Roman" w:cs="Times New Roman"/>
+          <w:sz w:val="26"/>
+          <w:szCs w:val="26"/>
+        </w:rPr>
+        <w:lastRenderedPageBreak/>
+        <w:t>Màn hình tạo đợt hàng mới:</w:t>
+      </w:r>
+    </w:p>
+    <w:p>
+      <w:pPr>
+        <w:rPr>
+          <w:rFonts w:ascii="Times New Roman" w:hAnsi="Times New Roman" w:cs="Times New Roman"/>
+          <w:sz w:val="26"/>
+          <w:szCs w:val="26"/>
+        </w:rPr>
+      </w:pPr>
+      <w:r>
+        <w:rPr>
+          <w:noProof/>
+        </w:rPr>
+        <mc:AlternateContent>
+          <mc:Choice Requires="wps">
+            <w:drawing>
+              <wp:anchor distT="0" distB="0" distL="114300" distR="114300" simplePos="0" relativeHeight="251735040" behindDoc="0" locked="0" layoutInCell="1" allowOverlap="1" wp14:anchorId="3E072660" wp14:editId="335807F1">
+                <wp:simplePos x="0" y="0"/>
+                <wp:positionH relativeFrom="margin">
+                  <wp:posOffset>4895850</wp:posOffset>
+                </wp:positionH>
+                <wp:positionV relativeFrom="paragraph">
+                  <wp:posOffset>1331595</wp:posOffset>
+                </wp:positionV>
+                <wp:extent cx="426720" cy="403214"/>
+                <wp:effectExtent l="0" t="0" r="11430" b="16510"/>
+                <wp:wrapNone/>
+                <wp:docPr id="51" name="Oval 51" title="1"/>
+                <wp:cNvGraphicFramePr/>
+                <a:graphic xmlns:a="http://schemas.openxmlformats.org/drawingml/2006/main">
+                  <a:graphicData uri="http://schemas.microsoft.com/office/word/2010/wordprocessingShape">
+                    <wps:wsp>
+                      <wps:cNvSpPr/>
+                      <wps:spPr>
+                        <a:xfrm>
+                          <a:off x="0" y="0"/>
+                          <a:ext cx="426720" cy="403214"/>
+                        </a:xfrm>
+                        <a:prstGeom prst="ellipse">
+                          <a:avLst/>
+                        </a:prstGeom>
+                        <a:solidFill>
+                          <a:srgbClr val="ED7D31"/>
+                        </a:solidFill>
+                        <a:ln w="12700" cap="flat" cmpd="sng" algn="ctr">
+                          <a:solidFill>
+                            <a:srgbClr val="4472C4">
+                              <a:shade val="50000"/>
+                            </a:srgbClr>
+                          </a:solidFill>
+                          <a:prstDash val="solid"/>
+                          <a:miter lim="800000"/>
+                        </a:ln>
+                        <a:effectLst/>
+                      </wps:spPr>
+                      <wps:txbx>
+                        <w:txbxContent>
+                          <w:p>
+                            <w:pPr>
+                              <w:spacing w:after="0" w:line="240" w:lineRule="auto"/>
+                              <w:rPr>
+                                <w:rFonts w:ascii="Times New Roman" w:hAnsi="Times New Roman" w:cs="Times New Roman"/>
+                                <w:b/>
+                                <w:color w:val="FFFFFF" w:themeColor="background1"/>
+                                <w:sz w:val="26"/>
+                                <w:szCs w:val="26"/>
+                              </w:rPr>
+                            </w:pPr>
+                            <w:r>
+                              <w:rPr>
+                                <w:rFonts w:ascii="Times New Roman" w:hAnsi="Times New Roman" w:cs="Times New Roman"/>
+                                <w:b/>
+                                <w:color w:val="FFFFFF" w:themeColor="background1"/>
+                                <w:sz w:val="26"/>
+                                <w:szCs w:val="26"/>
+                              </w:rPr>
+                              <w:t>5</w:t>
+                            </w:r>
+                          </w:p>
+                        </w:txbxContent>
+                      </wps:txbx>
+                      <wps:bodyPr rot="0" spcFirstLastPara="0" vertOverflow="overflow" horzOverflow="overflow" vert="horz" wrap="square" lIns="91440" tIns="45720" rIns="91440" bIns="45720" numCol="1" spcCol="0" rtlCol="0" fromWordArt="0" anchor="ctr" anchorCtr="0" forceAA="0" compatLnSpc="1">
+                        <a:prstTxWarp prst="textNoShape">
+                          <a:avLst/>
+                        </a:prstTxWarp>
+                        <a:noAutofit/>
+                      </wps:bodyPr>
+                    </wps:wsp>
+                  </a:graphicData>
+                </a:graphic>
+                <wp14:sizeRelH relativeFrom="margin">
+                  <wp14:pctWidth>0</wp14:pctWidth>
+                </wp14:sizeRelH>
+                <wp14:sizeRelV relativeFrom="margin">
+                  <wp14:pctHeight>0</wp14:pctHeight>
+                </wp14:sizeRelV>
+              </wp:anchor>
+            </w:drawing>
+          </mc:Choice>
+          <mc:Fallback>
+            <w:pict>
+              <v:oval w14:anchorId="3E072660" id="Oval 51" o:spid="_x0000_s1055" alt="Title: 1" style="position:absolute;margin-left:385.5pt;margin-top:104.85pt;width:33.6pt;height:31.75pt;z-index:251735040;visibility:visible;mso-wrap-style:square;mso-width-percent:0;mso-height-percent:0;mso-wrap-distance-left:9pt;mso-wrap-distance-top:0;mso-wrap-distance-right:9pt;mso-wrap-distance-bottom:0;mso-position-horizontal:absolute;mso-position-horizontal-relative:margin;mso-position-vertical:absolute;mso-position-vertical-relative:text;mso-width-percent:0;mso-height-percent:0;mso-width-relative:margin;mso-height-relative:margin;v-text-anchor:middle" o:gfxdata="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" fillcolor="#ed7d31" strokecolor="#2f528f" strokeweight="1pt">
+                <v:stroke joinstyle="miter"/>
+                <v:textbox>
+                  <w:txbxContent>
+                    <w:p>
+                      <w:pPr>
+                        <w:spacing w:after="0" w:line="240" w:lineRule="auto"/>
+                        <w:rPr>
+                          <w:rFonts w:ascii="Times New Roman" w:hAnsi="Times New Roman" w:cs="Times New Roman"/>
+                          <w:b/>
+                          <w:color w:val="FFFFFF" w:themeColor="background1"/>
+                          <w:sz w:val="26"/>
+                          <w:szCs w:val="26"/>
+                        </w:rPr>
+                      </w:pPr>
+                      <w:r>
+                        <w:rPr>
+                          <w:rFonts w:ascii="Times New Roman" w:hAnsi="Times New Roman" w:cs="Times New Roman"/>
+                          <w:b/>
+                          <w:color w:val="FFFFFF" w:themeColor="background1"/>
+                          <w:sz w:val="26"/>
+                          <w:szCs w:val="26"/>
+                        </w:rPr>
+                        <w:t>5</w:t>
+                      </w:r>
+                    </w:p>
+                  </w:txbxContent>
+                </v:textbox>
+                <w10:wrap anchorx="margin"/>
+              </v:oval>
+            </w:pict>
+          </mc:Fallback>
+        </mc:AlternateContent>
+      </w:r>
+      <w:r>
+        <w:rPr>
+          <w:b/>
+          <w:noProof/>
+        </w:rPr>
+        <mc:AlternateContent>
+          <mc:Choice Requires="wps">
+            <w:drawing>
+              <wp:anchor distT="0" distB="0" distL="114300" distR="114300" simplePos="0" relativeHeight="251726848" behindDoc="0" locked="0" layoutInCell="1" allowOverlap="1" wp14:anchorId="3E8F6390" wp14:editId="1DEB7317">
+                <wp:simplePos x="0" y="0"/>
+                <wp:positionH relativeFrom="margin">
+                  <wp:posOffset>3857625</wp:posOffset>
+                </wp:positionH>
+                <wp:positionV relativeFrom="paragraph">
+                  <wp:posOffset>2867025</wp:posOffset>
+                </wp:positionV>
+                <wp:extent cx="426720" cy="403214"/>
+                <wp:effectExtent l="0" t="0" r="11430" b="16510"/>
+                <wp:wrapNone/>
+                <wp:docPr id="21" name="Oval 21" title="1"/>
+                <wp:cNvGraphicFramePr/>
+                <a:graphic xmlns:a="http://schemas.openxmlformats.org/drawingml/2006/main">
+                  <a:graphicData uri="http://schemas.microsoft.com/office/word/2010/wordprocessingShape">
+                    <wps:wsp>
+                      <wps:cNvSpPr/>
+                      <wps:spPr>
+                        <a:xfrm>
+                          <a:off x="0" y="0"/>
+                          <a:ext cx="426720" cy="403214"/>
+                        </a:xfrm>
+                        <a:prstGeom prst="ellipse">
+                          <a:avLst/>
+                        </a:prstGeom>
+                        <a:solidFill>
+                          <a:srgbClr val="ED7D31"/>
+                        </a:solidFill>
+                        <a:ln w="12700" cap="flat" cmpd="sng" algn="ctr">
+                          <a:solidFill>
+                            <a:srgbClr val="4472C4">
+                              <a:shade val="50000"/>
+                            </a:srgbClr>
+                          </a:solidFill>
+                          <a:prstDash val="solid"/>
+                          <a:miter lim="800000"/>
+                        </a:ln>
+                        <a:effectLst/>
+                      </wps:spPr>
+                      <wps:txbx>
+                        <w:txbxContent>
+                          <w:p>
+                            <w:pPr>
+                              <w:spacing w:after="0" w:line="240" w:lineRule="auto"/>
+                              <w:rPr>
+                                <w:rFonts w:ascii="Times New Roman" w:hAnsi="Times New Roman" w:cs="Times New Roman"/>
+                                <w:b/>
+                                <w:color w:val="FFFFFF" w:themeColor="background1"/>
+                                <w:sz w:val="26"/>
+                                <w:szCs w:val="26"/>
+                              </w:rPr>
+                            </w:pPr>
+                            <w:r>
+                              <w:rPr>
+                                <w:rFonts w:ascii="Times New Roman" w:hAnsi="Times New Roman" w:cs="Times New Roman"/>
+                                <w:b/>
+                                <w:color w:val="FFFFFF" w:themeColor="background1"/>
+                                <w:sz w:val="26"/>
+                                <w:szCs w:val="26"/>
+                              </w:rPr>
+                              <w:t>4</w:t>
+                            </w:r>
+                          </w:p>
+                        </w:txbxContent>
+                      </wps:txbx>
+                      <wps:bodyPr rot="0" spcFirstLastPara="0" vertOverflow="overflow" horzOverflow="overflow" vert="horz" wrap="square" lIns="91440" tIns="45720" rIns="91440" bIns="45720" numCol="1" spcCol="0" rtlCol="0" fromWordArt="0" anchor="ctr" anchorCtr="0" forceAA="0" compatLnSpc="1">
+                        <a:prstTxWarp prst="textNoShape">
+                          <a:avLst/>
+                        </a:prstTxWarp>
+                        <a:noAutofit/>
+                      </wps:bodyPr>
+                    </wps:wsp>
+                  </a:graphicData>
+                </a:graphic>
+                <wp14:sizeRelH relativeFrom="margin">
+                  <wp14:pctWidth>0</wp14:pctWidth>
+                </wp14:sizeRelH>
+                <wp14:sizeRelV relativeFrom="margin">
+                  <wp14:pctHeight>0</wp14:pctHeight>
+                </wp14:sizeRelV>
+              </wp:anchor>
+            </w:drawing>
+          </mc:Choice>
+          <mc:Fallback>
+            <w:pict>
+              <v:oval w14:anchorId="3E8F6390" id="Oval 21" o:spid="_x0000_s1056" alt="Title: 1" style="position:absolute;margin-left:303.75pt;margin-top:225.75pt;width:33.6pt;height:31.75pt;z-index:251726848;visibility:visible;mso-wrap-style:square;mso-width-percent:0;mso-height-percent:0;mso-wrap-distance-left:9pt;mso-wrap-distance-top:0;mso-wrap-distance-right:9pt;mso-wrap-distance-bottom:0;mso-position-horizontal:absolute;mso-position-horizontal-relative:margin;mso-position-vertical:absolute;mso-position-vertical-relative:text;mso-width-percent:0;mso-height-percent:0;mso-width-relative:margin;mso-height-relative:margin;v-text-anchor:middle" o:gfxdata="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" fillcolor="#ed7d31" strokecolor="#2f528f" strokeweight="1pt">
+                <v:stroke joinstyle="miter"/>
+                <v:textbox>
+                  <w:txbxContent>
+                    <w:p>
+                      <w:pPr>
+                        <w:spacing w:after="0" w:line="240" w:lineRule="auto"/>
+                        <w:rPr>
+                          <w:rFonts w:ascii="Times New Roman" w:hAnsi="Times New Roman" w:cs="Times New Roman"/>
+                          <w:b/>
+                          <w:color w:val="FFFFFF" w:themeColor="background1"/>
+                          <w:sz w:val="26"/>
+                          <w:szCs w:val="26"/>
+                        </w:rPr>
+                      </w:pPr>
+                      <w:r>
+                        <w:rPr>
+                          <w:rFonts w:ascii="Times New Roman" w:hAnsi="Times New Roman" w:cs="Times New Roman"/>
+                          <w:b/>
+                          <w:color w:val="FFFFFF" w:themeColor="background1"/>
+                          <w:sz w:val="26"/>
+                          <w:szCs w:val="26"/>
+                        </w:rPr>
+                        <w:t>4</w:t>
+                      </w:r>
+                    </w:p>
+                  </w:txbxContent>
+                </v:textbox>
+                <w10:wrap anchorx="margin"/>
+              </v:oval>
+            </w:pict>
+          </mc:Fallback>
+        </mc:AlternateContent>
+      </w:r>
+      <w:r>
+        <w:rPr>
+          <w:b/>
+          <w:noProof/>
+        </w:rPr>
+        <mc:AlternateContent>
+          <mc:Choice Requires="wps">
+            <w:drawing>
+              <wp:anchor distT="0" distB="0" distL="114300" distR="114300" simplePos="0" relativeHeight="251730944" behindDoc="0" locked="0" layoutInCell="1" allowOverlap="1" wp14:anchorId="02802020" wp14:editId="085D0E3F">
+                <wp:simplePos x="0" y="0"/>
+                <wp:positionH relativeFrom="margin">
+                  <wp:posOffset>5351145</wp:posOffset>
+                </wp:positionH>
+                <wp:positionV relativeFrom="paragraph">
+                  <wp:posOffset>3218180</wp:posOffset>
+                </wp:positionV>
+                <wp:extent cx="426720" cy="403214"/>
+                <wp:effectExtent l="0" t="0" r="11430" b="16510"/>
+                <wp:wrapNone/>
+                <wp:docPr id="23" name="Oval 23" title="1"/>
+                <wp:cNvGraphicFramePr/>
+                <a:graphic xmlns:a="http://schemas.openxmlformats.org/drawingml/2006/main">
+                  <a:graphicData uri="http://schemas.microsoft.com/office/word/2010/wordprocessingShape">
+                    <wps:wsp>
+                      <wps:cNvSpPr/>
+                      <wps:spPr>
+                        <a:xfrm>
+                          <a:off x="0" y="0"/>
+                          <a:ext cx="426720" cy="403214"/>
+                        </a:xfrm>
+                        <a:prstGeom prst="ellipse">
+                          <a:avLst/>
+                        </a:prstGeom>
+                        <a:solidFill>
+                          <a:srgbClr val="ED7D31"/>
+                        </a:solidFill>
+                        <a:ln w="12700" cap="flat" cmpd="sng" algn="ctr">
+                          <a:solidFill>
+                            <a:srgbClr val="4472C4">
+                              <a:shade val="50000"/>
+                            </a:srgbClr>
+                          </a:solidFill>
+                          <a:prstDash val="solid"/>
+                          <a:miter lim="800000"/>
+                        </a:ln>
+                        <a:effectLst/>
+                      </wps:spPr>
+                      <wps:txbx>
+                        <w:txbxContent>
+                          <w:p>
+                            <w:pPr>
+                              <w:spacing w:after="0" w:line="240" w:lineRule="auto"/>
+                              <w:rPr>
+                                <w:rFonts w:ascii="Times New Roman" w:hAnsi="Times New Roman" w:cs="Times New Roman"/>
+                                <w:b/>
+                                <w:color w:val="FFFFFF" w:themeColor="background1"/>
+                                <w:sz w:val="26"/>
+                                <w:szCs w:val="26"/>
+                              </w:rPr>
+                            </w:pPr>
+                            <w:r>
+                              <w:rPr>
+                                <w:rFonts w:ascii="Times New Roman" w:hAnsi="Times New Roman" w:cs="Times New Roman"/>
+                                <w:b/>
+                                <w:color w:val="FFFFFF" w:themeColor="background1"/>
+                                <w:sz w:val="26"/>
+                                <w:szCs w:val="26"/>
+                              </w:rPr>
+                              <w:t>3</w:t>
+                            </w:r>
+                          </w:p>
+                        </w:txbxContent>
+                      </wps:txbx>
+                      <wps:bodyPr rot="0" spcFirstLastPara="0" vertOverflow="overflow" horzOverflow="overflow" vert="horz" wrap="square" lIns="91440" tIns="45720" rIns="91440" bIns="45720" numCol="1" spcCol="0" rtlCol="0" fromWordArt="0" anchor="ctr" anchorCtr="0" forceAA="0" compatLnSpc="1">
+                        <a:prstTxWarp prst="textNoShape">
+                          <a:avLst/>
+                        </a:prstTxWarp>
+                        <a:noAutofit/>
+                      </wps:bodyPr>
+                    </wps:wsp>
+                  </a:graphicData>
+                </a:graphic>
+                <wp14:sizeRelH relativeFrom="margin">
+                  <wp14:pctWidth>0</wp14:pctWidth>
+                </wp14:sizeRelH>
+                <wp14:sizeRelV relativeFrom="margin">
+                  <wp14:pctHeight>0</wp14:pctHeight>
+                </wp14:sizeRelV>
+              </wp:anchor>
+            </w:drawing>
+          </mc:Choice>
+          <mc:Fallback>
+            <w:pict>
+              <v:oval w14:anchorId="02802020" id="Oval 23" o:spid="_x0000_s1057" alt="Title: 1" style="position:absolute;margin-left:421.35pt;margin-top:253.4pt;width:33.6pt;height:31.75pt;z-index:251730944;visibility:visible;mso-wrap-style:square;mso-width-percent:0;mso-height-percent:0;mso-wrap-distance-left:9pt;mso-wrap-distance-top:0;mso-wrap-distance-right:9pt;mso-wrap-distance-bottom:0;mso-position-horizontal:absolute;mso-position-horizontal-relative:margin;mso-position-vertical:absolute;mso-position-vertical-relative:text;mso-width-percent:0;mso-height-percent:0;mso-width-relative:margin;mso-height-relative:margin;v-text-anchor:middle" o:gfxdata="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" fillcolor="#ed7d31" strokecolor="#2f528f" strokeweight="1pt">
+                <v:stroke joinstyle="miter"/>
+                <v:textbox>
+                  <w:txbxContent>
+                    <w:p>
+                      <w:pPr>
+                        <w:spacing w:after="0" w:line="240" w:lineRule="auto"/>
+                        <w:rPr>
+                          <w:rFonts w:ascii="Times New Roman" w:hAnsi="Times New Roman" w:cs="Times New Roman"/>
+                          <w:b/>
+                          <w:color w:val="FFFFFF" w:themeColor="background1"/>
+                          <w:sz w:val="26"/>
+                          <w:szCs w:val="26"/>
+                        </w:rPr>
+                      </w:pPr>
+                      <w:r>
+                        <w:rPr>
+                          <w:rFonts w:ascii="Times New Roman" w:hAnsi="Times New Roman" w:cs="Times New Roman"/>
+                          <w:b/>
+                          <w:color w:val="FFFFFF" w:themeColor="background1"/>
+                          <w:sz w:val="26"/>
+                          <w:szCs w:val="26"/>
+                        </w:rPr>
+                        <w:t>3</w:t>
+                      </w:r>
+                    </w:p>
+                  </w:txbxContent>
+                </v:textbox>
+                <w10:wrap anchorx="margin"/>
+              </v:oval>
+            </w:pict>
+          </mc:Fallback>
+        </mc:AlternateContent>
+      </w:r>
+      <w:r>
+        <w:rPr>
+          <w:b/>
+          <w:noProof/>
+        </w:rPr>
+        <mc:AlternateContent>
+          <mc:Choice Requires="wps">
+            <w:drawing>
+              <wp:anchor distT="0" distB="0" distL="114300" distR="114300" simplePos="0" relativeHeight="251728896" behindDoc="0" locked="0" layoutInCell="1" allowOverlap="1" wp14:anchorId="02802020" wp14:editId="085D0E3F">
+                <wp:simplePos x="0" y="0"/>
+                <wp:positionH relativeFrom="margin">
+                  <wp:posOffset>447675</wp:posOffset>
+                </wp:positionH>
+                <wp:positionV relativeFrom="paragraph">
+                  <wp:posOffset>2941955</wp:posOffset>
+                </wp:positionV>
+                <wp:extent cx="426720" cy="403214"/>
+                <wp:effectExtent l="0" t="0" r="11430" b="16510"/>
+                <wp:wrapNone/>
+                <wp:docPr id="22" name="Oval 22" title="1"/>
+                <wp:cNvGraphicFramePr/>
+                <a:graphic xmlns:a="http://schemas.openxmlformats.org/drawingml/2006/main">
+                  <a:graphicData uri="http://schemas.microsoft.com/office/word/2010/wordprocessingShape">
+                    <wps:wsp>
+                      <wps:cNvSpPr/>
+                      <wps:spPr>
+                        <a:xfrm>
+                          <a:off x="0" y="0"/>
+                          <a:ext cx="426720" cy="403214"/>
+                        </a:xfrm>
+                        <a:prstGeom prst="ellipse">
+                          <a:avLst/>
+                        </a:prstGeom>
+                        <a:solidFill>
+                          <a:srgbClr val="ED7D31"/>
+                        </a:solidFill>
+                        <a:ln w="12700" cap="flat" cmpd="sng" algn="ctr">
+                          <a:solidFill>
+                            <a:srgbClr val="4472C4">
+                              <a:shade val="50000"/>
+                            </a:srgbClr>
+                          </a:solidFill>
+                          <a:prstDash val="solid"/>
+                          <a:miter lim="800000"/>
+                        </a:ln>
+                        <a:effectLst/>
+                      </wps:spPr>
+                      <wps:txbx>
+                        <w:txbxContent>
+                          <w:p>
+                            <w:pPr>
+                              <w:spacing w:after="0" w:line="240" w:lineRule="auto"/>
+                              <w:rPr>
+                                <w:rFonts w:ascii="Times New Roman" w:hAnsi="Times New Roman" w:cs="Times New Roman"/>
+                                <w:b/>
+                                <w:color w:val="FFFFFF" w:themeColor="background1"/>
+                                <w:sz w:val="26"/>
+                                <w:szCs w:val="26"/>
+                              </w:rPr>
+                            </w:pPr>
+                            <w:r>
+                              <w:rPr>
+                                <w:rFonts w:ascii="Times New Roman" w:hAnsi="Times New Roman" w:cs="Times New Roman"/>
+                                <w:b/>
+                                <w:color w:val="FFFFFF" w:themeColor="background1"/>
+                                <w:sz w:val="26"/>
+                                <w:szCs w:val="26"/>
+                              </w:rPr>
+                              <w:t>2</w:t>
+                            </w:r>
+                          </w:p>
+                        </w:txbxContent>
+                      </wps:txbx>
+                      <wps:bodyPr rot="0" spcFirstLastPara="0" vertOverflow="overflow" horzOverflow="overflow" vert="horz" wrap="square" lIns="91440" tIns="45720" rIns="91440" bIns="45720" numCol="1" spcCol="0" rtlCol="0" fromWordArt="0" anchor="ctr" anchorCtr="0" forceAA="0" compatLnSpc="1">
+                        <a:prstTxWarp prst="textNoShape">
+                          <a:avLst/>
+                        </a:prstTxWarp>
+                        <a:noAutofit/>
+                      </wps:bodyPr>
+                    </wps:wsp>
+                  </a:graphicData>
+                </a:graphic>
+                <wp14:sizeRelH relativeFrom="margin">
+                  <wp14:pctWidth>0</wp14:pctWidth>
+                </wp14:sizeRelH>
+                <wp14:sizeRelV relativeFrom="margin">
+                  <wp14:pctHeight>0</wp14:pctHeight>
+                </wp14:sizeRelV>
+              </wp:anchor>
+            </w:drawing>
+          </mc:Choice>
+          <mc:Fallback>
+            <w:pict>
+              <v:oval w14:anchorId="02802020" id="Oval 22" o:spid="_x0000_s1058" alt="Title: 1" style="position:absolute;margin-left:35.25pt;margin-top:231.65pt;width:33.6pt;height:31.75pt;z-index:251728896;visibility:visible;mso-wrap-style:square;mso-width-percent:0;mso-height-percent:0;mso-wrap-distance-left:9pt;mso-wrap-distance-top:0;mso-wrap-distance-right:9pt;mso-wrap-distance-bottom:0;mso-position-horizontal:absolute;mso-position-horizontal-relative:margin;mso-position-vertical:absolute;mso-position-vertical-relative:text;mso-width-percent:0;mso-height-percent:0;mso-width-relative:margin;mso-height-relative:margin;v-text-anchor:middle" o:gfxdata="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" fillcolor="#ed7d31" strokecolor="#2f528f" strokeweight="1pt">
+                <v:stroke joinstyle="miter"/>
+                <v:textbox>
+                  <w:txbxContent>
+                    <w:p>
+                      <w:pPr>
+                        <w:spacing w:after="0" w:line="240" w:lineRule="auto"/>
+                        <w:rPr>
+                          <w:rFonts w:ascii="Times New Roman" w:hAnsi="Times New Roman" w:cs="Times New Roman"/>
+                          <w:b/>
+                          <w:color w:val="FFFFFF" w:themeColor="background1"/>
+                          <w:sz w:val="26"/>
+                          <w:szCs w:val="26"/>
+                        </w:rPr>
+                      </w:pPr>
+                      <w:r>
+                        <w:rPr>
+                          <w:rFonts w:ascii="Times New Roman" w:hAnsi="Times New Roman" w:cs="Times New Roman"/>
+                          <w:b/>
+                          <w:color w:val="FFFFFF" w:themeColor="background1"/>
+                          <w:sz w:val="26"/>
+                          <w:szCs w:val="26"/>
+                        </w:rPr>
+                        <w:t>2</w:t>
+                      </w:r>
+                    </w:p>
+                  </w:txbxContent>
+                </v:textbox>
+                <w10:wrap anchorx="margin"/>
+              </v:oval>
+            </w:pict>
+          </mc:Fallback>
+        </mc:AlternateContent>
+      </w:r>
+      <w:r>
+        <w:rPr>
+          <w:noProof/>
+        </w:rPr>
+        <mc:AlternateContent>
+          <mc:Choice Requires="wps">
+            <w:drawing>
+              <wp:anchor distT="0" distB="0" distL="114300" distR="114300" simplePos="0" relativeHeight="251732992" behindDoc="0" locked="0" layoutInCell="1" allowOverlap="1" wp14:anchorId="0DC5904F" wp14:editId="6F3DD23B">
+                <wp:simplePos x="0" y="0"/>
+                <wp:positionH relativeFrom="margin">
+                  <wp:posOffset>4305300</wp:posOffset>
+                </wp:positionH>
+                <wp:positionV relativeFrom="paragraph">
+                  <wp:posOffset>2150745</wp:posOffset>
+                </wp:positionV>
+                <wp:extent cx="426720" cy="403214"/>
+                <wp:effectExtent l="0" t="0" r="11430" b="16510"/>
+                <wp:wrapNone/>
+                <wp:docPr id="33" name="Oval 33" title="1"/>
+                <wp:cNvGraphicFramePr/>
+                <a:graphic xmlns:a="http://schemas.openxmlformats.org/drawingml/2006/main">
+                  <a:graphicData uri="http://schemas.microsoft.com/office/word/2010/wordprocessingShape">
+                    <wps:wsp>
+                      <wps:cNvSpPr/>
+                      <wps:spPr>
+                        <a:xfrm>
+                          <a:off x="0" y="0"/>
+                          <a:ext cx="426720" cy="403214"/>
+                        </a:xfrm>
+                        <a:prstGeom prst="ellipse">
+                          <a:avLst/>
+                        </a:prstGeom>
+                        <a:solidFill>
+                          <a:srgbClr val="ED7D31"/>
+                        </a:solidFill>
+                        <a:ln w="12700" cap="flat" cmpd="sng" algn="ctr">
+                          <a:solidFill>
+                            <a:srgbClr val="4472C4">
+                              <a:shade val="50000"/>
+                            </a:srgbClr>
+                          </a:solidFill>
+                          <a:prstDash val="solid"/>
+                          <a:miter lim="800000"/>
+                        </a:ln>
+                        <a:effectLst/>
+                      </wps:spPr>
+                      <wps:txbx>
+                        <w:txbxContent>
+                          <w:p>
+                            <w:pPr>
+                              <w:spacing w:after="0" w:line="240" w:lineRule="auto"/>
+                              <w:rPr>
+                                <w:rFonts w:ascii="Times New Roman" w:hAnsi="Times New Roman" w:cs="Times New Roman"/>
+                                <w:b/>
+                                <w:color w:val="FFFFFF" w:themeColor="background1"/>
+                                <w:sz w:val="26"/>
+                                <w:szCs w:val="26"/>
+                              </w:rPr>
+                            </w:pPr>
+                            <w:r>
+                              <w:rPr>
+                                <w:rFonts w:ascii="Times New Roman" w:hAnsi="Times New Roman" w:cs="Times New Roman"/>
+                                <w:b/>
+                                <w:color w:val="FFFFFF" w:themeColor="background1"/>
+                                <w:sz w:val="26"/>
+                                <w:szCs w:val="26"/>
+                              </w:rPr>
+                              <w:t>1</w:t>
+                            </w:r>
+                          </w:p>
+                        </w:txbxContent>
+                      </wps:txbx>
+                      <wps:bodyPr rot="0" spcFirstLastPara="0" vertOverflow="overflow" horzOverflow="overflow" vert="horz" wrap="square" lIns="91440" tIns="45720" rIns="91440" bIns="45720" numCol="1" spcCol="0" rtlCol="0" fromWordArt="0" anchor="ctr" anchorCtr="0" forceAA="0" compatLnSpc="1">
+                        <a:prstTxWarp prst="textNoShape">
+                          <a:avLst/>
+                        </a:prstTxWarp>
+                        <a:noAutofit/>
+                      </wps:bodyPr>
+                    </wps:wsp>
+                  </a:graphicData>
+                </a:graphic>
+                <wp14:sizeRelH relativeFrom="margin">
+                  <wp14:pctWidth>0</wp14:pctWidth>
+                </wp14:sizeRelH>
+                <wp14:sizeRelV relativeFrom="margin">
+                  <wp14:pctHeight>0</wp14:pctHeight>
+                </wp14:sizeRelV>
+              </wp:anchor>
+            </w:drawing>
+          </mc:Choice>
+          <mc:Fallback>
+            <w:pict>
+              <v:oval w14:anchorId="0DC5904F" id="Oval 33" o:spid="_x0000_s1059" alt="Title: 1" style="position:absolute;margin-left:339pt;margin-top:169.35pt;width:33.6pt;height:31.75pt;z-index:251732992;visibility:visible;mso-wrap-style:square;mso-width-percent:0;mso-height-percent:0;mso-wrap-distance-left:9pt;mso-wrap-distance-top:0;mso-wrap-distance-right:9pt;mso-wrap-distance-bottom:0;mso-position-horizontal:absolute;mso-position-horizontal-relative:margin;mso-position-vertical:absolute;mso-position-vertical-relative:text;mso-width-percent:0;mso-height-percent:0;mso-width-relative:margin;mso-height-relative:margin;v-text-anchor:middle" o:gfxdata="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" fillcolor="#ed7d31" strokecolor="#2f528f" strokeweight="1pt">
+                <v:stroke joinstyle="miter"/>
+                <v:textbox>
+                  <w:txbxContent>
+                    <w:p>
+                      <w:pPr>
+                        <w:spacing w:after="0" w:line="240" w:lineRule="auto"/>
+                        <w:rPr>
+                          <w:rFonts w:ascii="Times New Roman" w:hAnsi="Times New Roman" w:cs="Times New Roman"/>
+                          <w:b/>
+                          <w:color w:val="FFFFFF" w:themeColor="background1"/>
+                          <w:sz w:val="26"/>
+                          <w:szCs w:val="26"/>
+                        </w:rPr>
+                      </w:pPr>
+                      <w:r>
+                        <w:rPr>
+                          <w:rFonts w:ascii="Times New Roman" w:hAnsi="Times New Roman" w:cs="Times New Roman"/>
+                          <w:b/>
+                          <w:color w:val="FFFFFF" w:themeColor="background1"/>
+                          <w:sz w:val="26"/>
+                          <w:szCs w:val="26"/>
+                        </w:rPr>
+                        <w:t>1</w:t>
+                      </w:r>
+                    </w:p>
+                  </w:txbxContent>
+                </v:textbox>
+                <w10:wrap anchorx="margin"/>
+              </v:oval>
+            </w:pict>
+          </mc:Fallback>
+        </mc:AlternateContent>
+      </w:r>
+      <w:r>
+        <w:rPr>
+          <w:noProof/>
+        </w:rPr>
+        <w:drawing>
+          <wp:inline distT="0" distB="0" distL="0" distR="0">
+            <wp:extent cx="5943600" cy="3943350"/>
+            <wp:effectExtent l="0" t="0" r="0" b="0"/>
+            <wp:docPr id="29" name="Picture 29"/>
+            <wp:cNvGraphicFramePr>
+              <a:graphicFrameLocks xmlns:a="http://schemas.openxmlformats.org/drawingml/2006/main" noChangeAspect="1"/>
+            </wp:cNvGraphicFramePr>
+            <a:graphic xmlns:a="http://schemas.openxmlformats.org/drawingml/2006/main">
+              <a:graphicData uri="http://schemas.openxmlformats.org/drawingml/2006/picture">
+                <pic:pic xmlns:pic="http://schemas.openxmlformats.org/drawingml/2006/picture">
+                  <pic:nvPicPr>
+                    <pic:cNvPr id="29" name="taomoichitietDothang.jpg"/>
+                    <pic:cNvPicPr/>
+                  </pic:nvPicPr>
+                  <pic:blipFill rotWithShape="1">
+                    <a:blip r:embed="rId24">
+                      <a:extLst>
+                        <a:ext uri="{28A0092B-C50C-407E-A947-70E740481C1C}">
+                          <a14:useLocalDpi xmlns:a14="http://schemas.microsoft.com/office/drawing/2010/main" val="0"/>
+                        </a:ext>
+                      </a:extLst>
+                    </a:blip>
+                    <a:srcRect b="49578"/>
+                    <a:stretch/>
+                  </pic:blipFill>
+                  <pic:spPr bwMode="auto">
+                    <a:xfrm>
+                      <a:off x="0" y="0"/>
+                      <a:ext cx="5943600" cy="3943350"/>
+                    </a:xfrm>
+                    <a:prstGeom prst="rect">
+                      <a:avLst/>
+                    </a:prstGeom>
+                    <a:ln>
+                      <a:noFill/>
+                    </a:ln>
+                    <a:extLst>
+                      <a:ext uri="{53640926-AAD7-44D8-BBD7-CCE9431645EC}">
+                        <a14:shadowObscured xmlns:a14="http://schemas.microsoft.com/office/drawing/2010/main"/>
+                      </a:ext>
+                    </a:extLst>
+                  </pic:spPr>
+                </pic:pic>
+              </a:graphicData>
+            </a:graphic>
+          </wp:inline>
+        </w:drawing>
+      </w:r>
+    </w:p>
+    <w:p>
+      <w:pPr>
+        <w:ind w:firstLine="720"/>
+        <w:rPr>
+          <w:rFonts w:ascii="Times New Roman" w:hAnsi="Times New Roman" w:cs="Times New Roman"/>
+          <w:b/>
+          <w:sz w:val="26"/>
+          <w:szCs w:val="26"/>
+        </w:rPr>
+      </w:pPr>
+      <w:r>
+        <w:rPr>
+          <w:rFonts w:ascii="Times New Roman" w:hAnsi="Times New Roman" w:cs="Times New Roman"/>
+          <w:b/>
+          <w:sz w:val="26"/>
+          <w:szCs w:val="26"/>
+        </w:rPr>
+        <w:t>Diễn giải</w:t>
+      </w:r>
+    </w:p>
+    <w:tbl>
+      <w:tblPr>
+        <w:tblStyle w:val="TableGrid"/>
+        <w:tblW w:w="8167" w:type="dxa"/>
+        <w:tblInd w:w="535" w:type="dxa"/>
+        <w:tblLook w:val="04A0" w:firstRow="1" w:lastRow="0" w:firstColumn="1" w:lastColumn="0" w:noHBand="0" w:noVBand="1"/>
+      </w:tblPr>
+      <w:tblGrid>
+        <w:gridCol w:w="763"/>
+        <w:gridCol w:w="1676"/>
+        <w:gridCol w:w="5728"/>
+      </w:tblGrid>
+      <w:tr>
+        <w:tc>
+          <w:tcPr>
+            <w:tcW w:w="763" w:type="dxa"/>
+          </w:tcPr>
+          <w:p>
+            <w:pPr>
+              <w:pStyle w:val="MyTable1"/>
+              <w:jc w:val="center"/>
+            </w:pPr>
+            <w:r>
+              <w:t>STT</w:t>
+            </w:r>
+          </w:p>
+        </w:tc>
+        <w:tc>
+          <w:tcPr>
+            <w:tcW w:w="1676" w:type="dxa"/>
+          </w:tcPr>
+          <w:p>
+            <w:pPr>
+              <w:pStyle w:val="MyTable1"/>
+              <w:jc w:val="center"/>
+            </w:pPr>
+            <w:r>
+              <w:t>Nhóm control</w:t>
+            </w:r>
+          </w:p>
+        </w:tc>
+        <w:tc>
+          <w:tcPr>
+            <w:tcW w:w="5728" w:type="dxa"/>
+          </w:tcPr>
+          <w:p>
+            <w:pPr>
+              <w:pStyle w:val="MyTable1"/>
+            </w:pPr>
+            <w:r>
+              <w:t>Mô tả</w:t>
+            </w:r>
+          </w:p>
+        </w:tc>
+      </w:tr>
+      <w:tr>
+        <w:tc>
+          <w:tcPr>
+            <w:tcW w:w="763" w:type="dxa"/>
+          </w:tcPr>
+          <w:p>
+            <w:pPr>
+              <w:pStyle w:val="MyTable1"/>
+              <w:jc w:val="center"/>
+            </w:pPr>
+            <w:r>
+              <w:t>1</w:t>
+            </w:r>
+          </w:p>
+        </w:tc>
+        <w:tc>
+          <w:tcPr>
+            <w:tcW w:w="1676" w:type="dxa"/>
+          </w:tcPr>
+          <w:p>
+            <w:pPr>
+              <w:pStyle w:val="MyTable1"/>
+              <w:jc w:val="center"/>
+            </w:pPr>
+            <w:r>
+              <w:t>1</w:t>
+            </w:r>
+          </w:p>
+        </w:tc>
+        <w:tc>
+          <w:tcPr>
+            <w:tcW w:w="5728" w:type="dxa"/>
+          </w:tcPr>
+          <w:p>
+            <w:pPr>
+              <w:pStyle w:val="MyTable1"/>
+              <w:ind w:left="0" w:firstLine="0"/>
+            </w:pPr>
+            <w:r>
+              <w:t>Danh sách các sản phẩm có thể chọn để thêm đợt hàng</w:t>
+            </w:r>
+          </w:p>
+        </w:tc>
+      </w:tr>
+      <w:tr>
+        <w:tc>
+          <w:tcPr>
+            <w:tcW w:w="763" w:type="dxa"/>
+          </w:tcPr>
+          <w:p>
+            <w:pPr>
+              <w:pStyle w:val="MyTable1"/>
+              <w:jc w:val="center"/>
+            </w:pPr>
+            <w:r>
+              <w:t>2</w:t>
+            </w:r>
+          </w:p>
+        </w:tc>
+        <w:tc>
+          <w:tcPr>
+            <w:tcW w:w="1676" w:type="dxa"/>
+          </w:tcPr>
+          <w:p>
+            <w:pPr>
+              <w:pStyle w:val="MyTable1"/>
+              <w:jc w:val="center"/>
+            </w:pPr>
+            <w:r>
+              <w:t>2</w:t>
+            </w:r>
+          </w:p>
+        </w:tc>
+        <w:tc>
+          <w:tcPr>
+            <w:tcW w:w="5728" w:type="dxa"/>
+          </w:tcPr>
+          <w:p>
+            <w:pPr>
+              <w:pStyle w:val="MyTable1"/>
+              <w:ind w:left="144" w:firstLine="0"/>
+            </w:pPr>
+            <w:r>
+              <w:t>Lưu sản phẩm. Nó thêm môt sản phẩm mới vào database</w:t>
+            </w:r>
+          </w:p>
+        </w:tc>
+      </w:tr>
+      <w:tr>
+        <w:tc>
+          <w:tcPr>
+            <w:tcW w:w="763" w:type="dxa"/>
+          </w:tcPr>
+          <w:p>
+            <w:pPr>
+              <w:pStyle w:val="MyTable1"/>
+              <w:jc w:val="center"/>
+            </w:pPr>
+            <w:r>
+              <w:t>3</w:t>
+            </w:r>
+          </w:p>
+        </w:tc>
+        <w:tc>
+          <w:tcPr>
+            <w:tcW w:w="1676" w:type="dxa"/>
+          </w:tcPr>
+          <w:p>
+            <w:pPr>
+              <w:pStyle w:val="MyTable1"/>
+              <w:jc w:val="center"/>
+            </w:pPr>
+            <w:r>
+              <w:t>3</w:t>
+            </w:r>
+          </w:p>
+        </w:tc>
+        <w:tc>
+          <w:tcPr>
+            <w:tcW w:w="5728" w:type="dxa"/>
+          </w:tcPr>
+          <w:p>
+            <w:pPr>
+              <w:pStyle w:val="MyTable1"/>
+              <w:ind w:left="144" w:firstLine="0"/>
+            </w:pPr>
+            <w:r>
+              <w:t>Trở về trang trước. Nó điều hướng qua một trang mới, trang đã gọi trang này</w:t>
+            </w:r>
+          </w:p>
+        </w:tc>
+      </w:tr>
+      <w:tr>
+        <w:tc>
+          <w:tcPr>
+            <w:tcW w:w="763" w:type="dxa"/>
+          </w:tcPr>
+          <w:p>
+            <w:pPr>
+              <w:pStyle w:val="MyTable1"/>
+              <w:jc w:val="center"/>
+            </w:pPr>
+            <w:r>
+              <w:t>4</w:t>
+            </w:r>
+          </w:p>
+        </w:tc>
+        <w:tc>
+          <w:tcPr>
+            <w:tcW w:w="1676" w:type="dxa"/>
+          </w:tcPr>
+          <w:p>
+            <w:pPr>
+              <w:pStyle w:val="MyTable1"/>
+              <w:jc w:val="center"/>
+            </w:pPr>
+            <w:r>
+              <w:t>4</w:t>
+            </w:r>
+          </w:p>
+        </w:tc>
+        <w:tc>
+          <w:tcPr>
+            <w:tcW w:w="5728" w:type="dxa"/>
+          </w:tcPr>
+          <w:p>
+            <w:pPr>
+              <w:pStyle w:val="MyTable1"/>
+              <w:ind w:left="61" w:firstLine="0"/>
+            </w:pPr>
+            <w:r>
+              <w:t>Thêm sản phẩm vào danh sách sản phẩm trong đợt hàng</w:t>
+            </w:r>
+          </w:p>
+        </w:tc>
+      </w:tr>
+      <w:tr>
+        <w:tc>
+          <w:tcPr>
+            <w:tcW w:w="763" w:type="dxa"/>
+          </w:tcPr>
+          <w:p>
+            <w:pPr>
+              <w:pStyle w:val="MyTable1"/>
+              <w:jc w:val="center"/>
+            </w:pPr>
+            <w:r>
+              <w:t>5</w:t>
+            </w:r>
+          </w:p>
+        </w:tc>
+        <w:tc>
+          <w:tcPr>
+            <w:tcW w:w="1676" w:type="dxa"/>
+          </w:tcPr>
+          <w:p>
+            <w:pPr>
+              <w:pStyle w:val="MyTable1"/>
+              <w:jc w:val="center"/>
+            </w:pPr>
+            <w:r>
+              <w:t>5</w:t>
+            </w:r>
+          </w:p>
+        </w:tc>
+        <w:tc>
+          <w:tcPr>
+            <w:tcW w:w="5728" w:type="dxa"/>
+          </w:tcPr>
+          <w:p>
+            <w:pPr>
+              <w:pStyle w:val="MyTable1"/>
+              <w:ind w:left="144" w:firstLine="7"/>
+            </w:pPr>
+            <w:r>
+              <w:t>Xóa sản phẩm ra khỏi danh sách sản phẩm trong đợt hàng</w:t>
+            </w:r>
+          </w:p>
+        </w:tc>
+      </w:tr>
+    </w:tbl>
+    <w:p>
+      <w:pPr>
+        <w:rPr>
+          <w:rFonts w:ascii="Times New Roman" w:hAnsi="Times New Roman" w:cs="Times New Roman"/>
+          <w:sz w:val="26"/>
+          <w:szCs w:val="26"/>
+        </w:rPr>
+      </w:pPr>
+    </w:p>
+    <w:p>
+      <w:pPr>
+        <w:rPr>
+          <w:rFonts w:ascii="Times New Roman" w:hAnsi="Times New Roman" w:cs="Times New Roman"/>
+          <w:sz w:val="26"/>
+          <w:szCs w:val="26"/>
+        </w:rPr>
+      </w:pPr>
+      <w:r>
+        <w:rPr>
+          <w:rFonts w:ascii="Times New Roman" w:hAnsi="Times New Roman" w:cs="Times New Roman"/>
+          <w:sz w:val="26"/>
+          <w:szCs w:val="26"/>
+        </w:rPr>
+        <w:br w:type="page"/>
+      </w:r>
+    </w:p>
+    <w:p>
+      <w:pPr>
+        <w:rPr>
+          <w:rFonts w:ascii="Times New Roman" w:hAnsi="Times New Roman" w:cs="Times New Roman"/>
+          <w:sz w:val="26"/>
+          <w:szCs w:val="26"/>
+        </w:rPr>
+      </w:pPr>
+      <w:r>
+        <w:rPr>
+          <w:rFonts w:ascii="Times New Roman" w:hAnsi="Times New Roman" w:cs="Times New Roman"/>
+          <w:sz w:val="26"/>
+          <w:szCs w:val="26"/>
+        </w:rPr>
+        <w:lastRenderedPageBreak/>
+        <w:t>Màn hình chi tiết đợt hàng:</w:t>
+      </w:r>
+    </w:p>
+    <w:p>
+      <w:pPr>
+        <w:rPr>
+          <w:rFonts w:ascii="Times New Roman" w:hAnsi="Times New Roman" w:cs="Times New Roman"/>
+          <w:sz w:val="26"/>
+          <w:szCs w:val="26"/>
+        </w:rPr>
+      </w:pPr>
+      <w:r>
+        <w:rPr>
+          <w:noProof/>
+        </w:rPr>
+        <mc:AlternateContent>
+          <mc:Choice Requires="wps">
+            <w:drawing>
+              <wp:anchor distT="0" distB="0" distL="114300" distR="114300" simplePos="0" relativeHeight="251739136" behindDoc="0" locked="0" layoutInCell="1" allowOverlap="1" wp14:anchorId="6294041E" wp14:editId="636EDC9F">
+                <wp:simplePos x="0" y="0"/>
+                <wp:positionH relativeFrom="margin">
+                  <wp:posOffset>3867150</wp:posOffset>
+                </wp:positionH>
+                <wp:positionV relativeFrom="paragraph">
+                  <wp:posOffset>2693670</wp:posOffset>
+                </wp:positionV>
+                <wp:extent cx="426720" cy="403214"/>
+                <wp:effectExtent l="0" t="0" r="11430" b="16510"/>
+                <wp:wrapNone/>
+                <wp:docPr id="62" name="Oval 62" title="1"/>
+                <wp:cNvGraphicFramePr/>
+                <a:graphic xmlns:a="http://schemas.openxmlformats.org/drawingml/2006/main">
+                  <a:graphicData uri="http://schemas.microsoft.com/office/word/2010/wordprocessingShape">
+                    <wps:wsp>
+                      <wps:cNvSpPr/>
+                      <wps:spPr>
+                        <a:xfrm>
+                          <a:off x="0" y="0"/>
+                          <a:ext cx="426720" cy="403214"/>
+                        </a:xfrm>
+                        <a:prstGeom prst="ellipse">
+                          <a:avLst/>
+                        </a:prstGeom>
+                        <a:solidFill>
+                          <a:srgbClr val="ED7D31"/>
+                        </a:solidFill>
+                        <a:ln w="12700" cap="flat" cmpd="sng" algn="ctr">
+                          <a:solidFill>
+                            <a:srgbClr val="4472C4">
+                              <a:shade val="50000"/>
+                            </a:srgbClr>
+                          </a:solidFill>
+                          <a:prstDash val="solid"/>
+                          <a:miter lim="800000"/>
+                        </a:ln>
+                        <a:effectLst/>
+                      </wps:spPr>
+                      <wps:txbx>
+                        <w:txbxContent>
+                          <w:p>
+                            <w:pPr>
+                              <w:spacing w:after="0" w:line="240" w:lineRule="auto"/>
+                              <w:rPr>
+                                <w:rFonts w:ascii="Times New Roman" w:hAnsi="Times New Roman" w:cs="Times New Roman"/>
+                                <w:b/>
+                                <w:color w:val="FFFFFF" w:themeColor="background1"/>
+                                <w:sz w:val="26"/>
+                                <w:szCs w:val="26"/>
+                              </w:rPr>
+                            </w:pPr>
+                            <w:r>
+                              <w:rPr>
+                                <w:rFonts w:ascii="Times New Roman" w:hAnsi="Times New Roman" w:cs="Times New Roman"/>
+                                <w:b/>
+                                <w:color w:val="FFFFFF" w:themeColor="background1"/>
+                                <w:sz w:val="26"/>
+                                <w:szCs w:val="26"/>
+                              </w:rPr>
+                              <w:t>4</w:t>
+                            </w:r>
+                          </w:p>
+                        </w:txbxContent>
+                      </wps:txbx>
+                      <wps:bodyPr rot="0" spcFirstLastPara="0" vertOverflow="overflow" horzOverflow="overflow" vert="horz" wrap="square" lIns="91440" tIns="45720" rIns="91440" bIns="45720" numCol="1" spcCol="0" rtlCol="0" fromWordArt="0" anchor="ctr" anchorCtr="0" forceAA="0" compatLnSpc="1">
+                        <a:prstTxWarp prst="textNoShape">
+                          <a:avLst/>
+                        </a:prstTxWarp>
+                        <a:noAutofit/>
+                      </wps:bodyPr>
+                    </wps:wsp>
+                  </a:graphicData>
+                </a:graphic>
+                <wp14:sizeRelH relativeFrom="margin">
+                  <wp14:pctWidth>0</wp14:pctWidth>
+                </wp14:sizeRelH>
+                <wp14:sizeRelV relativeFrom="margin">
+                  <wp14:pctHeight>0</wp14:pctHeight>
+                </wp14:sizeRelV>
+              </wp:anchor>
+            </w:drawing>
+          </mc:Choice>
+          <mc:Fallback>
+            <w:pict>
+              <v:oval w14:anchorId="6294041E" id="Oval 62" o:spid="_x0000_s1060" alt="Title: 1" style="position:absolute;margin-left:304.5pt;margin-top:212.1pt;width:33.6pt;height:31.75pt;z-index:251739136;visibility:visible;mso-wrap-style:square;mso-width-percent:0;mso-height-percent:0;mso-wrap-distance-left:9pt;mso-wrap-distance-top:0;mso-wrap-distance-right:9pt;mso-wrap-distance-bottom:0;mso-position-horizontal:absolute;mso-position-horizontal-relative:margin;mso-position-vertical:absolute;mso-position-vertical-relative:text;mso-width-percent:0;mso-height-percent:0;mso-width-relative:margin;mso-height-relative:margin;v-text-anchor:middle" o:gfxdata="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" fillcolor="#ed7d31" strokecolor="#2f528f" strokeweight="1pt">
+                <v:stroke joinstyle="miter"/>
+                <v:textbox>
+                  <w:txbxContent>
+                    <w:p>
+                      <w:pPr>
+                        <w:spacing w:after="0" w:line="240" w:lineRule="auto"/>
+                        <w:rPr>
+                          <w:rFonts w:ascii="Times New Roman" w:hAnsi="Times New Roman" w:cs="Times New Roman"/>
+                          <w:b/>
+                          <w:color w:val="FFFFFF" w:themeColor="background1"/>
+                          <w:sz w:val="26"/>
+                          <w:szCs w:val="26"/>
+                        </w:rPr>
+                      </w:pPr>
+                      <w:r>
+                        <w:rPr>
+                          <w:rFonts w:ascii="Times New Roman" w:hAnsi="Times New Roman" w:cs="Times New Roman"/>
+                          <w:b/>
+                          <w:color w:val="FFFFFF" w:themeColor="background1"/>
+                          <w:sz w:val="26"/>
+                          <w:szCs w:val="26"/>
+                        </w:rPr>
+                        <w:t>4</w:t>
+                      </w:r>
+                    </w:p>
+                  </w:txbxContent>
+                </v:textbox>
+                <w10:wrap anchorx="margin"/>
+              </v:oval>
+            </w:pict>
+          </mc:Fallback>
+        </mc:AlternateContent>
+      </w:r>
+      <w:r>
+        <w:rPr>
+          <w:noProof/>
+        </w:rPr>
+        <mc:AlternateContent>
+          <mc:Choice Requires="wps">
+            <w:drawing>
+              <wp:anchor distT="0" distB="0" distL="114300" distR="114300" simplePos="0" relativeHeight="251741184" behindDoc="0" locked="0" layoutInCell="1" allowOverlap="1" wp14:anchorId="6294041E" wp14:editId="636EDC9F">
+                <wp:simplePos x="0" y="0"/>
+                <wp:positionH relativeFrom="margin">
+                  <wp:posOffset>4848225</wp:posOffset>
+                </wp:positionH>
+                <wp:positionV relativeFrom="paragraph">
+                  <wp:posOffset>1274445</wp:posOffset>
+                </wp:positionV>
+                <wp:extent cx="426720" cy="403214"/>
+                <wp:effectExtent l="0" t="0" r="11430" b="16510"/>
+                <wp:wrapNone/>
+                <wp:docPr id="65" name="Oval 65" title="1"/>
+                <wp:cNvGraphicFramePr/>
+                <a:graphic xmlns:a="http://schemas.openxmlformats.org/drawingml/2006/main">
+                  <a:graphicData uri="http://schemas.microsoft.com/office/word/2010/wordprocessingShape">
+                    <wps:wsp>
+                      <wps:cNvSpPr/>
+                      <wps:spPr>
+                        <a:xfrm>
+                          <a:off x="0" y="0"/>
+                          <a:ext cx="426720" cy="403214"/>
+                        </a:xfrm>
+                        <a:prstGeom prst="ellipse">
+                          <a:avLst/>
+                        </a:prstGeom>
+                        <a:solidFill>
+                          <a:srgbClr val="ED7D31"/>
+                        </a:solidFill>
+                        <a:ln w="12700" cap="flat" cmpd="sng" algn="ctr">
+                          <a:solidFill>
+                            <a:srgbClr val="4472C4">
+                              <a:shade val="50000"/>
+                            </a:srgbClr>
+                          </a:solidFill>
+                          <a:prstDash val="solid"/>
+                          <a:miter lim="800000"/>
+                        </a:ln>
+                        <a:effectLst/>
+                      </wps:spPr>
+                      <wps:txbx>
+                        <w:txbxContent>
+                          <w:p>
+                            <w:pPr>
+                              <w:spacing w:after="0" w:line="240" w:lineRule="auto"/>
+                              <w:rPr>
+                                <w:rFonts w:ascii="Times New Roman" w:hAnsi="Times New Roman" w:cs="Times New Roman"/>
+                                <w:b/>
+                                <w:color w:val="FFFFFF" w:themeColor="background1"/>
+                                <w:sz w:val="26"/>
+                                <w:szCs w:val="26"/>
+                              </w:rPr>
+                            </w:pPr>
+                            <w:r>
+                              <w:rPr>
+                                <w:rFonts w:ascii="Times New Roman" w:hAnsi="Times New Roman" w:cs="Times New Roman"/>
+                                <w:b/>
+                                <w:color w:val="FFFFFF" w:themeColor="background1"/>
+                                <w:sz w:val="26"/>
+                                <w:szCs w:val="26"/>
+                              </w:rPr>
+                              <w:t>5</w:t>
+                            </w:r>
+                          </w:p>
+                        </w:txbxContent>
+                      </wps:txbx>
+                      <wps:bodyPr rot="0" spcFirstLastPara="0" vertOverflow="overflow" horzOverflow="overflow" vert="horz" wrap="square" lIns="91440" tIns="45720" rIns="91440" bIns="45720" numCol="1" spcCol="0" rtlCol="0" fromWordArt="0" anchor="ctr" anchorCtr="0" forceAA="0" compatLnSpc="1">
+                        <a:prstTxWarp prst="textNoShape">
+                          <a:avLst/>
+                        </a:prstTxWarp>
+                        <a:noAutofit/>
+                      </wps:bodyPr>
+                    </wps:wsp>
+                  </a:graphicData>
+                </a:graphic>
+                <wp14:sizeRelH relativeFrom="margin">
+                  <wp14:pctWidth>0</wp14:pctWidth>
+                </wp14:sizeRelH>
+                <wp14:sizeRelV relativeFrom="margin">
+                  <wp14:pctHeight>0</wp14:pctHeight>
+                </wp14:sizeRelV>
+              </wp:anchor>
+            </w:drawing>
+          </mc:Choice>
+          <mc:Fallback>
+            <w:pict>
+              <v:oval w14:anchorId="6294041E" id="Oval 65" o:spid="_x0000_s1061" alt="Title: 1" style="position:absolute;margin-left:381.75pt;margin-top:100.35pt;width:33.6pt;height:31.75pt;z-index:251741184;visibility:visible;mso-wrap-style:square;mso-width-percent:0;mso-height-percent:0;mso-wrap-distance-left:9pt;mso-wrap-distance-top:0;mso-wrap-distance-right:9pt;mso-wrap-distance-bottom:0;mso-position-horizontal:absolute;mso-position-horizontal-relative:margin;mso-position-vertical:absolute;mso-position-vertical-relative:text;mso-width-percent:0;mso-height-percent:0;mso-width-relative:margin;mso-height-relative:margin;v-text-anchor:middle" o:gfxdata="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" fillcolor="#ed7d31" strokecolor="#2f528f" strokeweight="1pt">
+                <v:stroke joinstyle="miter"/>
+                <v:textbox>
+                  <w:txbxContent>
+                    <w:p>
+                      <w:pPr>
+                        <w:spacing w:after="0" w:line="240" w:lineRule="auto"/>
+                        <w:rPr>
+                          <w:rFonts w:ascii="Times New Roman" w:hAnsi="Times New Roman" w:cs="Times New Roman"/>
+                          <w:b/>
+                          <w:color w:val="FFFFFF" w:themeColor="background1"/>
+                          <w:sz w:val="26"/>
+                          <w:szCs w:val="26"/>
+                        </w:rPr>
+                      </w:pPr>
+                      <w:r>
+                        <w:rPr>
+                          <w:rFonts w:ascii="Times New Roman" w:hAnsi="Times New Roman" w:cs="Times New Roman"/>
+                          <w:b/>
+                          <w:color w:val="FFFFFF" w:themeColor="background1"/>
+                          <w:sz w:val="26"/>
+                          <w:szCs w:val="26"/>
+                        </w:rPr>
+                        <w:t>5</w:t>
+                      </w:r>
+                    </w:p>
+                  </w:txbxContent>
+                </v:textbox>
+                <w10:wrap anchorx="margin"/>
+              </v:oval>
+            </w:pict>
+          </mc:Fallback>
+        </mc:AlternateContent>
+      </w:r>
+      <w:r>
+        <w:rPr>
+          <w:noProof/>
+        </w:rPr>
+        <mc:AlternateContent>
+          <mc:Choice Requires="wps">
+            <w:drawing>
+              <wp:anchor distT="0" distB="0" distL="114300" distR="114300" simplePos="0" relativeHeight="251743232" behindDoc="0" locked="0" layoutInCell="1" allowOverlap="1" wp14:anchorId="6294041E" wp14:editId="636EDC9F">
+                <wp:simplePos x="0" y="0"/>
+                <wp:positionH relativeFrom="margin">
+                  <wp:posOffset>5314950</wp:posOffset>
+                </wp:positionH>
+                <wp:positionV relativeFrom="paragraph">
+                  <wp:posOffset>2998470</wp:posOffset>
+                </wp:positionV>
+                <wp:extent cx="426720" cy="403214"/>
+                <wp:effectExtent l="0" t="0" r="11430" b="16510"/>
+                <wp:wrapNone/>
+                <wp:docPr id="66" name="Oval 66" title="1"/>
+                <wp:cNvGraphicFramePr/>
+                <a:graphic xmlns:a="http://schemas.openxmlformats.org/drawingml/2006/main">
+                  <a:graphicData uri="http://schemas.microsoft.com/office/word/2010/wordprocessingShape">
+                    <wps:wsp>
+                      <wps:cNvSpPr/>
+                      <wps:spPr>
+                        <a:xfrm>
+                          <a:off x="0" y="0"/>
+                          <a:ext cx="426720" cy="403214"/>
+                        </a:xfrm>
+                        <a:prstGeom prst="ellipse">
+                          <a:avLst/>
+                        </a:prstGeom>
+                        <a:solidFill>
+                          <a:srgbClr val="ED7D31"/>
+                        </a:solidFill>
+                        <a:ln w="12700" cap="flat" cmpd="sng" algn="ctr">
+                          <a:solidFill>
+                            <a:srgbClr val="4472C4">
+                              <a:shade val="50000"/>
+                            </a:srgbClr>
+                          </a:solidFill>
+                          <a:prstDash val="solid"/>
+                          <a:miter lim="800000"/>
+                        </a:ln>
+                        <a:effectLst/>
+                      </wps:spPr>
+                      <wps:txbx>
+                        <w:txbxContent>
+                          <w:p>
+                            <w:pPr>
+                              <w:spacing w:after="0" w:line="240" w:lineRule="auto"/>
+                              <w:rPr>
+                                <w:rFonts w:ascii="Times New Roman" w:hAnsi="Times New Roman" w:cs="Times New Roman"/>
+                                <w:b/>
+                                <w:color w:val="FFFFFF" w:themeColor="background1"/>
+                                <w:sz w:val="26"/>
+                                <w:szCs w:val="26"/>
+                              </w:rPr>
+                            </w:pPr>
+                            <w:r>
+                              <w:rPr>
+                                <w:rFonts w:ascii="Times New Roman" w:hAnsi="Times New Roman" w:cs="Times New Roman"/>
+                                <w:b/>
+                                <w:color w:val="FFFFFF" w:themeColor="background1"/>
+                                <w:sz w:val="26"/>
+                                <w:szCs w:val="26"/>
+                              </w:rPr>
+                              <w:t>3</w:t>
+                            </w:r>
+                          </w:p>
+                        </w:txbxContent>
+                      </wps:txbx>
+                      <wps:bodyPr rot="0" spcFirstLastPara="0" vertOverflow="overflow" horzOverflow="overflow" vert="horz" wrap="square" lIns="91440" tIns="45720" rIns="91440" bIns="45720" numCol="1" spcCol="0" rtlCol="0" fromWordArt="0" anchor="ctr" anchorCtr="0" forceAA="0" compatLnSpc="1">
+                        <a:prstTxWarp prst="textNoShape">
+                          <a:avLst/>
+                        </a:prstTxWarp>
+                        <a:noAutofit/>
+                      </wps:bodyPr>
+                    </wps:wsp>
+                  </a:graphicData>
+                </a:graphic>
+                <wp14:sizeRelH relativeFrom="margin">
+                  <wp14:pctWidth>0</wp14:pctWidth>
+                </wp14:sizeRelH>
+                <wp14:sizeRelV relativeFrom="margin">
+                  <wp14:pctHeight>0</wp14:pctHeight>
+                </wp14:sizeRelV>
+              </wp:anchor>
+            </w:drawing>
+          </mc:Choice>
+          <mc:Fallback>
+            <w:pict>
+              <v:oval w14:anchorId="6294041E" id="Oval 66" o:spid="_x0000_s1062" alt="Title: 1" style="position:absolute;margin-left:418.5pt;margin-top:236.1pt;width:33.6pt;height:31.75pt;z-index:251743232;visibility:visible;mso-wrap-style:square;mso-width-percent:0;mso-height-percent:0;mso-wrap-distance-left:9pt;mso-wrap-distance-top:0;mso-wrap-distance-right:9pt;mso-wrap-distance-bottom:0;mso-position-horizontal:absolute;mso-position-horizontal-relative:margin;mso-position-vertical:absolute;mso-position-vertical-relative:text;mso-width-percent:0;mso-height-percent:0;mso-width-relative:margin;mso-height-relative:margin;v-text-anchor:middle" o:gfxdata="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" fillcolor="#ed7d31" strokecolor="#2f528f" strokeweight="1pt">
+                <v:stroke joinstyle="miter"/>
+                <v:textbox>
+                  <w:txbxContent>
+                    <w:p>
+                      <w:pPr>
+                        <w:spacing w:after="0" w:line="240" w:lineRule="auto"/>
+                        <w:rPr>
+                          <w:rFonts w:ascii="Times New Roman" w:hAnsi="Times New Roman" w:cs="Times New Roman"/>
+                          <w:b/>
+                          <w:color w:val="FFFFFF" w:themeColor="background1"/>
+                          <w:sz w:val="26"/>
+                          <w:szCs w:val="26"/>
+                        </w:rPr>
+                      </w:pPr>
+                      <w:r>
+                        <w:rPr>
+                          <w:rFonts w:ascii="Times New Roman" w:hAnsi="Times New Roman" w:cs="Times New Roman"/>
+                          <w:b/>
+                          <w:color w:val="FFFFFF" w:themeColor="background1"/>
+                          <w:sz w:val="26"/>
+                          <w:szCs w:val="26"/>
+                        </w:rPr>
+                        <w:t>3</w:t>
+                      </w:r>
+                    </w:p>
+                  </w:txbxContent>
+                </v:textbox>
+                <w10:wrap anchorx="margin"/>
+              </v:oval>
+            </w:pict>
+          </mc:Fallback>
+        </mc:AlternateContent>
+      </w:r>
+      <w:r>
+        <w:rPr>
+          <w:noProof/>
+        </w:rPr>
+        <mc:AlternateContent>
+          <mc:Choice Requires="wps">
+            <w:drawing>
+              <wp:anchor distT="0" distB="0" distL="114300" distR="114300" simplePos="0" relativeHeight="251745280" behindDoc="0" locked="0" layoutInCell="1" allowOverlap="1" wp14:anchorId="6294041E" wp14:editId="636EDC9F">
+                <wp:simplePos x="0" y="0"/>
+                <wp:positionH relativeFrom="margin">
+                  <wp:posOffset>704850</wp:posOffset>
+                </wp:positionH>
+                <wp:positionV relativeFrom="paragraph">
+                  <wp:posOffset>2941320</wp:posOffset>
+                </wp:positionV>
+                <wp:extent cx="426720" cy="403214"/>
+                <wp:effectExtent l="0" t="0" r="11430" b="16510"/>
+                <wp:wrapNone/>
+                <wp:docPr id="67" name="Oval 67" title="1"/>
+                <wp:cNvGraphicFramePr/>
+                <a:graphic xmlns:a="http://schemas.openxmlformats.org/drawingml/2006/main">
+                  <a:graphicData uri="http://schemas.microsoft.com/office/word/2010/wordprocessingShape">
+                    <wps:wsp>
+                      <wps:cNvSpPr/>
+                      <wps:spPr>
+                        <a:xfrm>
+                          <a:off x="0" y="0"/>
+                          <a:ext cx="426720" cy="403214"/>
+                        </a:xfrm>
+                        <a:prstGeom prst="ellipse">
+                          <a:avLst/>
+                        </a:prstGeom>
+                        <a:solidFill>
+                          <a:srgbClr val="ED7D31"/>
+                        </a:solidFill>
+                        <a:ln w="12700" cap="flat" cmpd="sng" algn="ctr">
+                          <a:solidFill>
+                            <a:srgbClr val="4472C4">
+                              <a:shade val="50000"/>
+                            </a:srgbClr>
+                          </a:solidFill>
+                          <a:prstDash val="solid"/>
+                          <a:miter lim="800000"/>
+                        </a:ln>
+                        <a:effectLst/>
+                      </wps:spPr>
+                      <wps:txbx>
+                        <w:txbxContent>
+                          <w:p>
+                            <w:pPr>
+                              <w:spacing w:after="0" w:line="240" w:lineRule="auto"/>
+                              <w:rPr>
+                                <w:rFonts w:ascii="Times New Roman" w:hAnsi="Times New Roman" w:cs="Times New Roman"/>
+                                <w:b/>
+                                <w:color w:val="FFFFFF" w:themeColor="background1"/>
+                                <w:sz w:val="26"/>
+                                <w:szCs w:val="26"/>
+                              </w:rPr>
+                            </w:pPr>
+                            <w:r>
+                              <w:rPr>
+                                <w:rFonts w:ascii="Times New Roman" w:hAnsi="Times New Roman" w:cs="Times New Roman"/>
+                                <w:b/>
+                                <w:color w:val="FFFFFF" w:themeColor="background1"/>
+                                <w:sz w:val="26"/>
+                                <w:szCs w:val="26"/>
+                              </w:rPr>
+                              <w:t>2</w:t>
+                            </w:r>
+                          </w:p>
+                        </w:txbxContent>
+                      </wps:txbx>
+                      <wps:bodyPr rot="0" spcFirstLastPara="0" vertOverflow="overflow" horzOverflow="overflow" vert="horz" wrap="square" lIns="91440" tIns="45720" rIns="91440" bIns="45720" numCol="1" spcCol="0" rtlCol="0" fromWordArt="0" anchor="ctr" anchorCtr="0" forceAA="0" compatLnSpc="1">
+                        <a:prstTxWarp prst="textNoShape">
+                          <a:avLst/>
+                        </a:prstTxWarp>
+                        <a:noAutofit/>
+                      </wps:bodyPr>
+                    </wps:wsp>
+                  </a:graphicData>
+                </a:graphic>
+                <wp14:sizeRelH relativeFrom="margin">
+                  <wp14:pctWidth>0</wp14:pctWidth>
+                </wp14:sizeRelH>
+                <wp14:sizeRelV relativeFrom="margin">
+                  <wp14:pctHeight>0</wp14:pctHeight>
+                </wp14:sizeRelV>
+              </wp:anchor>
+            </w:drawing>
+          </mc:Choice>
+          <mc:Fallback>
+            <w:pict>
+              <v:oval w14:anchorId="6294041E" id="Oval 67" o:spid="_x0000_s1063" alt="Title: 1" style="position:absolute;margin-left:55.5pt;margin-top:231.6pt;width:33.6pt;height:31.75pt;z-index:251745280;visibility:visible;mso-wrap-style:square;mso-width-percent:0;mso-height-percent:0;mso-wrap-distance-left:9pt;mso-wrap-distance-top:0;mso-wrap-distance-right:9pt;mso-wrap-distance-bottom:0;mso-position-horizontal:absolute;mso-position-horizontal-relative:margin;mso-position-vertical:absolute;mso-position-vertical-relative:text;mso-width-percent:0;mso-height-percent:0;mso-width-relative:margin;mso-height-relative:margin;v-text-anchor:middle" o:gfxdata="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" fillcolor="#ed7d31" strokecolor="#2f528f" strokeweight="1pt">
+                <v:stroke joinstyle="miter"/>
+                <v:textbox>
+                  <w:txbxContent>
+                    <w:p>
+                      <w:pPr>
+                        <w:spacing w:after="0" w:line="240" w:lineRule="auto"/>
+                        <w:rPr>
+                          <w:rFonts w:ascii="Times New Roman" w:hAnsi="Times New Roman" w:cs="Times New Roman"/>
+                          <w:b/>
+                          <w:color w:val="FFFFFF" w:themeColor="background1"/>
+                          <w:sz w:val="26"/>
+                          <w:szCs w:val="26"/>
+                        </w:rPr>
+                      </w:pPr>
+                      <w:r>
+                        <w:rPr>
+                          <w:rFonts w:ascii="Times New Roman" w:hAnsi="Times New Roman" w:cs="Times New Roman"/>
+                          <w:b/>
+                          <w:color w:val="FFFFFF" w:themeColor="background1"/>
+                          <w:sz w:val="26"/>
+                          <w:szCs w:val="26"/>
+                        </w:rPr>
+                        <w:t>2</w:t>
+                      </w:r>
+                    </w:p>
+                  </w:txbxContent>
+                </v:textbox>
+                <w10:wrap anchorx="margin"/>
+              </v:oval>
+            </w:pict>
+          </mc:Fallback>
+        </mc:AlternateContent>
+      </w:r>
+      <w:r>
+        <w:rPr>
+          <w:noProof/>
+        </w:rPr>
+        <mc:AlternateContent>
+          <mc:Choice Requires="wps">
+            <w:drawing>
+              <wp:anchor distT="0" distB="0" distL="114300" distR="114300" simplePos="0" relativeHeight="251747328" behindDoc="0" locked="0" layoutInCell="1" allowOverlap="1" wp14:anchorId="6294041E" wp14:editId="636EDC9F">
+                <wp:simplePos x="0" y="0"/>
+                <wp:positionH relativeFrom="margin">
+                  <wp:posOffset>828675</wp:posOffset>
+                </wp:positionH>
+                <wp:positionV relativeFrom="paragraph">
+                  <wp:posOffset>7620</wp:posOffset>
+                </wp:positionV>
+                <wp:extent cx="426720" cy="403214"/>
+                <wp:effectExtent l="0" t="0" r="11430" b="16510"/>
+                <wp:wrapNone/>
+                <wp:docPr id="68" name="Oval 68" title="1"/>
+                <wp:cNvGraphicFramePr/>
+                <a:graphic xmlns:a="http://schemas.openxmlformats.org/drawingml/2006/main">
+                  <a:graphicData uri="http://schemas.microsoft.com/office/word/2010/wordprocessingShape">
+                    <wps:wsp>
+                      <wps:cNvSpPr/>
+                      <wps:spPr>
+                        <a:xfrm>
+                          <a:off x="0" y="0"/>
+                          <a:ext cx="426720" cy="403214"/>
+                        </a:xfrm>
+                        <a:prstGeom prst="ellipse">
+                          <a:avLst/>
+                        </a:prstGeom>
+                        <a:solidFill>
+                          <a:srgbClr val="ED7D31"/>
+                        </a:solidFill>
+                        <a:ln w="12700" cap="flat" cmpd="sng" algn="ctr">
+                          <a:solidFill>
+                            <a:srgbClr val="4472C4">
+                              <a:shade val="50000"/>
+                            </a:srgbClr>
+                          </a:solidFill>
+                          <a:prstDash val="solid"/>
+                          <a:miter lim="800000"/>
+                        </a:ln>
+                        <a:effectLst/>
+                      </wps:spPr>
+                      <wps:txbx>
+                        <w:txbxContent>
+                          <w:p>
+                            <w:pPr>
+                              <w:spacing w:after="0" w:line="240" w:lineRule="auto"/>
+                              <w:rPr>
+                                <w:rFonts w:ascii="Times New Roman" w:hAnsi="Times New Roman" w:cs="Times New Roman"/>
+                                <w:b/>
+                                <w:color w:val="FFFFFF" w:themeColor="background1"/>
+                                <w:sz w:val="26"/>
+                                <w:szCs w:val="26"/>
+                              </w:rPr>
+                            </w:pPr>
+                            <w:r>
+                              <w:rPr>
+                                <w:rFonts w:ascii="Times New Roman" w:hAnsi="Times New Roman" w:cs="Times New Roman"/>
+                                <w:b/>
+                                <w:color w:val="FFFFFF" w:themeColor="background1"/>
+                                <w:sz w:val="26"/>
+                                <w:szCs w:val="26"/>
+                              </w:rPr>
+                              <w:t>6</w:t>
+                            </w:r>
+                          </w:p>
+                        </w:txbxContent>
+                      </wps:txbx>
+                      <wps:bodyPr rot="0" spcFirstLastPara="0" vertOverflow="overflow" horzOverflow="overflow" vert="horz" wrap="square" lIns="91440" tIns="45720" rIns="91440" bIns="45720" numCol="1" spcCol="0" rtlCol="0" fromWordArt="0" anchor="ctr" anchorCtr="0" forceAA="0" compatLnSpc="1">
+                        <a:prstTxWarp prst="textNoShape">
+                          <a:avLst/>
+                        </a:prstTxWarp>
+                        <a:noAutofit/>
+                      </wps:bodyPr>
+                    </wps:wsp>
+                  </a:graphicData>
+                </a:graphic>
+                <wp14:sizeRelH relativeFrom="margin">
+                  <wp14:pctWidth>0</wp14:pctWidth>
+                </wp14:sizeRelH>
+                <wp14:sizeRelV relativeFrom="margin">
+                  <wp14:pctHeight>0</wp14:pctHeight>
+                </wp14:sizeRelV>
+              </wp:anchor>
+            </w:drawing>
+          </mc:Choice>
+          <mc:Fallback>
+            <w:pict>
+              <v:oval w14:anchorId="6294041E" id="Oval 68" o:spid="_x0000_s1064" alt="Title: 1" style="position:absolute;margin-left:65.25pt;margin-top:.6pt;width:33.6pt;height:31.75pt;z-index:251747328;visibility:visible;mso-wrap-style:square;mso-width-percent:0;mso-height-percent:0;mso-wrap-distance-left:9pt;mso-wrap-distance-top:0;mso-wrap-distance-right:9pt;mso-wrap-distance-bottom:0;mso-position-horizontal:absolute;mso-position-horizontal-relative:margin;mso-position-vertical:absolute;mso-position-vertical-relative:text;mso-width-percent:0;mso-height-percent:0;mso-width-relative:margin;mso-height-relative:margin;v-text-anchor:middle" o:gfxdata="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" fillcolor="#ed7d31" strokecolor="#2f528f" strokeweight="1pt">
+                <v:stroke joinstyle="miter"/>
+                <v:textbox>
+                  <w:txbxContent>
+                    <w:p>
+                      <w:pPr>
+                        <w:spacing w:after="0" w:line="240" w:lineRule="auto"/>
+                        <w:rPr>
+                          <w:rFonts w:ascii="Times New Roman" w:hAnsi="Times New Roman" w:cs="Times New Roman"/>
+                          <w:b/>
+                          <w:color w:val="FFFFFF" w:themeColor="background1"/>
+                          <w:sz w:val="26"/>
+                          <w:szCs w:val="26"/>
+                        </w:rPr>
+                      </w:pPr>
+                      <w:r>
+                        <w:rPr>
+                          <w:rFonts w:ascii="Times New Roman" w:hAnsi="Times New Roman" w:cs="Times New Roman"/>
+                          <w:b/>
+                          <w:color w:val="FFFFFF" w:themeColor="background1"/>
+                          <w:sz w:val="26"/>
+                          <w:szCs w:val="26"/>
+                        </w:rPr>
+                        <w:t>6</w:t>
+                      </w:r>
+                    </w:p>
+                  </w:txbxContent>
+                </v:textbox>
+                <w10:wrap anchorx="margin"/>
+              </v:oval>
+            </w:pict>
+          </mc:Fallback>
+        </mc:AlternateContent>
+      </w:r>
+      <w:r>
+        <w:rPr>
+          <w:noProof/>
+        </w:rPr>
+        <mc:AlternateContent>
+          <mc:Choice Requires="wps">
+            <w:drawing>
+              <wp:anchor distT="0" distB="0" distL="114300" distR="114300" simplePos="0" relativeHeight="251737088" behindDoc="0" locked="0" layoutInCell="1" allowOverlap="1" wp14:anchorId="6294041E" wp14:editId="636EDC9F">
+                <wp:simplePos x="0" y="0"/>
+                <wp:positionH relativeFrom="margin">
+                  <wp:posOffset>4229100</wp:posOffset>
+                </wp:positionH>
+                <wp:positionV relativeFrom="paragraph">
+                  <wp:posOffset>2207895</wp:posOffset>
+                </wp:positionV>
+                <wp:extent cx="426720" cy="403214"/>
+                <wp:effectExtent l="0" t="0" r="11430" b="16510"/>
+                <wp:wrapNone/>
+                <wp:docPr id="52" name="Oval 52" title="1"/>
+                <wp:cNvGraphicFramePr/>
+                <a:graphic xmlns:a="http://schemas.openxmlformats.org/drawingml/2006/main">
+                  <a:graphicData uri="http://schemas.microsoft.com/office/word/2010/wordprocessingShape">
+                    <wps:wsp>
+                      <wps:cNvSpPr/>
+                      <wps:spPr>
+                        <a:xfrm>
+                          <a:off x="0" y="0"/>
+                          <a:ext cx="426720" cy="403214"/>
+                        </a:xfrm>
+                        <a:prstGeom prst="ellipse">
+                          <a:avLst/>
+                        </a:prstGeom>
+                        <a:solidFill>
+                          <a:srgbClr val="ED7D31"/>
+                        </a:solidFill>
+                        <a:ln w="12700" cap="flat" cmpd="sng" algn="ctr">
+                          <a:solidFill>
+                            <a:srgbClr val="4472C4">
+                              <a:shade val="50000"/>
+                            </a:srgbClr>
+                          </a:solidFill>
+                          <a:prstDash val="solid"/>
+                          <a:miter lim="800000"/>
+                        </a:ln>
+                        <a:effectLst/>
+                      </wps:spPr>
+                      <wps:txbx>
+                        <w:txbxContent>
+                          <w:p>
+                            <w:pPr>
+                              <w:spacing w:after="0" w:line="240" w:lineRule="auto"/>
+                              <w:rPr>
+                                <w:rFonts w:ascii="Times New Roman" w:hAnsi="Times New Roman" w:cs="Times New Roman"/>
+                                <w:b/>
+                                <w:color w:val="FFFFFF" w:themeColor="background1"/>
+                                <w:sz w:val="26"/>
+                                <w:szCs w:val="26"/>
+                              </w:rPr>
+                            </w:pPr>
+                            <w:r>
+                              <w:rPr>
+                                <w:rFonts w:ascii="Times New Roman" w:hAnsi="Times New Roman" w:cs="Times New Roman"/>
+                                <w:b/>
+                                <w:color w:val="FFFFFF" w:themeColor="background1"/>
+                                <w:sz w:val="26"/>
+                                <w:szCs w:val="26"/>
+                              </w:rPr>
+                              <w:t>1</w:t>
+                            </w:r>
+                          </w:p>
+                        </w:txbxContent>
+                      </wps:txbx>
+                      <wps:bodyPr rot="0" spcFirstLastPara="0" vertOverflow="overflow" horzOverflow="overflow" vert="horz" wrap="square" lIns="91440" tIns="45720" rIns="91440" bIns="45720" numCol="1" spcCol="0" rtlCol="0" fromWordArt="0" anchor="ctr" anchorCtr="0" forceAA="0" compatLnSpc="1">
+                        <a:prstTxWarp prst="textNoShape">
+                          <a:avLst/>
+                        </a:prstTxWarp>
+                        <a:noAutofit/>
+                      </wps:bodyPr>
+                    </wps:wsp>
+                  </a:graphicData>
+                </a:graphic>
+                <wp14:sizeRelH relativeFrom="margin">
+                  <wp14:pctWidth>0</wp14:pctWidth>
+                </wp14:sizeRelH>
+                <wp14:sizeRelV relativeFrom="margin">
+                  <wp14:pctHeight>0</wp14:pctHeight>
+                </wp14:sizeRelV>
+              </wp:anchor>
+            </w:drawing>
+          </mc:Choice>
+          <mc:Fallback>
+            <w:pict>
+              <v:oval w14:anchorId="6294041E" id="Oval 52" o:spid="_x0000_s1065" alt="Title: 1" style="position:absolute;margin-left:333pt;margin-top:173.85pt;width:33.6pt;height:31.75pt;z-index:251737088;visibility:visible;mso-wrap-style:square;mso-width-percent:0;mso-height-percent:0;mso-wrap-distance-left:9pt;mso-wrap-distance-top:0;mso-wrap-distance-right:9pt;mso-wrap-distance-bottom:0;mso-position-horizontal:absolute;mso-position-horizontal-relative:margin;mso-position-vertical:absolute;mso-position-vertical-relative:text;mso-width-percent:0;mso-height-percent:0;mso-width-relative:margin;mso-height-relative:margin;v-text-anchor:middle" o:gfxdata="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" fillcolor="#ed7d31" strokecolor="#2f528f" strokeweight="1pt">
+                <v:stroke joinstyle="miter"/>
+                <v:textbox>
+                  <w:txbxContent>
+                    <w:p>
+                      <w:pPr>
+                        <w:spacing w:after="0" w:line="240" w:lineRule="auto"/>
+                        <w:rPr>
+                          <w:rFonts w:ascii="Times New Roman" w:hAnsi="Times New Roman" w:cs="Times New Roman"/>
+                          <w:b/>
+                          <w:color w:val="FFFFFF" w:themeColor="background1"/>
+                          <w:sz w:val="26"/>
+                          <w:szCs w:val="26"/>
+                        </w:rPr>
+                      </w:pPr>
+                      <w:r>
+                        <w:rPr>
+                          <w:rFonts w:ascii="Times New Roman" w:hAnsi="Times New Roman" w:cs="Times New Roman"/>
+                          <w:b/>
+                          <w:color w:val="FFFFFF" w:themeColor="background1"/>
+                          <w:sz w:val="26"/>
+                          <w:szCs w:val="26"/>
+                        </w:rPr>
+                        <w:t>1</w:t>
+                      </w:r>
+                    </w:p>
+                  </w:txbxContent>
+                </v:textbox>
+                <w10:wrap anchorx="margin"/>
+              </v:oval>
+            </w:pict>
+          </mc:Fallback>
+        </mc:AlternateContent>
+      </w:r>
+      <w:r>
+        <w:rPr>
+          <w:rFonts w:ascii="Times New Roman" w:hAnsi="Times New Roman" w:cs="Times New Roman"/>
+          <w:noProof/>
+          <w:sz w:val="26"/>
+          <w:szCs w:val="26"/>
+        </w:rPr>
+        <w:drawing>
+          <wp:inline distT="0" distB="0" distL="0" distR="0">
+            <wp:extent cx="5943600" cy="3829685"/>
+            <wp:effectExtent l="0" t="0" r="0" b="0"/>
+            <wp:docPr id="28" name="Picture 28"/>
+            <wp:cNvGraphicFramePr>
+              <a:graphicFrameLocks xmlns:a="http://schemas.openxmlformats.org/drawingml/2006/main" noChangeAspect="1"/>
+            </wp:cNvGraphicFramePr>
+            <a:graphic xmlns:a="http://schemas.openxmlformats.org/drawingml/2006/main">
+              <a:graphicData uri="http://schemas.openxmlformats.org/drawingml/2006/picture">
+                <pic:pic xmlns:pic="http://schemas.openxmlformats.org/drawingml/2006/picture">
+                  <pic:nvPicPr>
+                    <pic:cNvPr id="28" name="taomoichitietDothang.jpg"/>
+                    <pic:cNvPicPr/>
+                  </pic:nvPicPr>
+                  <pic:blipFill rotWithShape="1">
+                    <a:blip r:embed="rId25">
+                      <a:extLst>
+                        <a:ext uri="{28A0092B-C50C-407E-A947-70E740481C1C}">
+                          <a14:useLocalDpi xmlns:a14="http://schemas.microsoft.com/office/drawing/2010/main" val="0"/>
+                        </a:ext>
+                      </a:extLst>
+                    </a:blip>
+                    <a:srcRect t="51031"/>
+                    <a:stretch/>
+                  </pic:blipFill>
+                  <pic:spPr bwMode="auto">
+                    <a:xfrm>
+                      <a:off x="0" y="0"/>
+                      <a:ext cx="5943600" cy="3829685"/>
+                    </a:xfrm>
+                    <a:prstGeom prst="rect">
+                      <a:avLst/>
+                    </a:prstGeom>
+                    <a:ln>
+                      <a:noFill/>
+                    </a:ln>
+                    <a:extLst>
+                      <a:ext uri="{53640926-AAD7-44D8-BBD7-CCE9431645EC}">
+                        <a14:shadowObscured xmlns:a14="http://schemas.microsoft.com/office/drawing/2010/main"/>
+                      </a:ext>
+                    </a:extLst>
+                  </pic:spPr>
+                </pic:pic>
+              </a:graphicData>
+            </a:graphic>
+          </wp:inline>
+        </w:drawing>
+      </w:r>
+    </w:p>
+    <w:tbl>
+      <w:tblPr>
+        <w:tblStyle w:val="TableGrid"/>
+        <w:tblW w:w="8167" w:type="dxa"/>
+        <w:tblInd w:w="535" w:type="dxa"/>
+        <w:tblLook w:val="04A0" w:firstRow="1" w:lastRow="0" w:firstColumn="1" w:lastColumn="0" w:noHBand="0" w:noVBand="1"/>
+      </w:tblPr>
+      <w:tblGrid>
+        <w:gridCol w:w="763"/>
+        <w:gridCol w:w="1676"/>
+        <w:gridCol w:w="5728"/>
+      </w:tblGrid>
+      <w:tr>
+        <w:tc>
+          <w:tcPr>
+            <w:tcW w:w="763" w:type="dxa"/>
+          </w:tcPr>
+          <w:p>
+            <w:pPr>
+              <w:pStyle w:val="MyTable1"/>
+            </w:pPr>
+            <w:r>
+              <w:t>STT</w:t>
+            </w:r>
+          </w:p>
+        </w:tc>
+        <w:tc>
+          <w:tcPr>
+            <w:tcW w:w="1676" w:type="dxa"/>
+          </w:tcPr>
+          <w:p>
+            <w:pPr>
+              <w:pStyle w:val="MyTable1"/>
+            </w:pPr>
+            <w:r>
+              <w:t>Nhóm control</w:t>
+            </w:r>
+          </w:p>
+        </w:tc>
+        <w:tc>
+          <w:tcPr>
+            <w:tcW w:w="5728" w:type="dxa"/>
+          </w:tcPr>
+          <w:p>
+            <w:pPr>
+              <w:pStyle w:val="MyTable1"/>
+            </w:pPr>
+            <w:r>
+              <w:t>Mô tả</w:t>
+            </w:r>
+          </w:p>
+        </w:tc>
+      </w:tr>
+      <w:tr>
+        <w:tc>
+          <w:tcPr>
+            <w:tcW w:w="763" w:type="dxa"/>
+          </w:tcPr>
+          <w:p>
+            <w:pPr>
+              <w:pStyle w:val="MyTable1"/>
+              <w:jc w:val="center"/>
+            </w:pPr>
+            <w:r>
+              <w:t>1</w:t>
+            </w:r>
+          </w:p>
+        </w:tc>
+        <w:tc>
+          <w:tcPr>
+            <w:tcW w:w="1676" w:type="dxa"/>
+          </w:tcPr>
+          <w:p>
+            <w:pPr>
+              <w:pStyle w:val="MyTable1"/>
+              <w:jc w:val="center"/>
+            </w:pPr>
+            <w:r>
+              <w:t>1</w:t>
+            </w:r>
+          </w:p>
+        </w:tc>
+        <w:tc>
+          <w:tcPr>
+            <w:tcW w:w="5728" w:type="dxa"/>
+          </w:tcPr>
+          <w:p>
+            <w:pPr>
+              <w:pStyle w:val="MyTable1"/>
+              <w:ind w:left="0" w:firstLine="0"/>
+            </w:pPr>
+            <w:r>
+              <w:t>Danh sách các sản phẩm có thể chọn để thêm đợt hàng</w:t>
+            </w:r>
+          </w:p>
+        </w:tc>
+      </w:tr>
+      <w:tr>
+        <w:tc>
+          <w:tcPr>
+            <w:tcW w:w="763" w:type="dxa"/>
+          </w:tcPr>
+          <w:p>
+            <w:pPr>
+              <w:pStyle w:val="MyTable1"/>
+              <w:jc w:val="center"/>
+            </w:pPr>
+            <w:r>
+              <w:t>2</w:t>
+            </w:r>
+          </w:p>
+        </w:tc>
+        <w:tc>
+          <w:tcPr>
+            <w:tcW w:w="1676" w:type="dxa"/>
+          </w:tcPr>
+          <w:p>
+            <w:pPr>
+              <w:pStyle w:val="MyTable1"/>
+              <w:jc w:val="center"/>
+            </w:pPr>
+            <w:r>
+              <w:t>2</w:t>
+            </w:r>
+          </w:p>
+        </w:tc>
+        <w:tc>
+          <w:tcPr>
+            <w:tcW w:w="5728" w:type="dxa"/>
+          </w:tcPr>
+          <w:p>
+            <w:pPr>
+              <w:pStyle w:val="MyTable1"/>
+              <w:ind w:left="144" w:firstLine="0"/>
+            </w:pPr>
+            <w:r>
+              <w:t>Lưu sản phẩm. Nó thêm môt sản phẩm mới vào database</w:t>
+            </w:r>
+          </w:p>
+        </w:tc>
+      </w:tr>
+      <w:tr>
+        <w:tc>
+          <w:tcPr>
+            <w:tcW w:w="763" w:type="dxa"/>
+          </w:tcPr>
+          <w:p>
+            <w:pPr>
+              <w:pStyle w:val="MyTable1"/>
+              <w:jc w:val="center"/>
+            </w:pPr>
+            <w:r>
+              <w:t>3</w:t>
+            </w:r>
+          </w:p>
+        </w:tc>
+        <w:tc>
+          <w:tcPr>
+            <w:tcW w:w="1676" w:type="dxa"/>
+          </w:tcPr>
+          <w:p>
+            <w:pPr>
+              <w:pStyle w:val="MyTable1"/>
+              <w:jc w:val="center"/>
+            </w:pPr>
+            <w:r>
+              <w:t>3</w:t>
+            </w:r>
+          </w:p>
+        </w:tc>
+        <w:tc>
+          <w:tcPr>
+            <w:tcW w:w="5728" w:type="dxa"/>
+          </w:tcPr>
+          <w:p>
+            <w:pPr>
+              <w:pStyle w:val="MyTable1"/>
+              <w:ind w:left="144" w:firstLine="0"/>
+            </w:pPr>
+            <w:r>
+              <w:t>Trở về trang trước. Nó điều hướng qua một trang mới, trang đã gọi trang này</w:t>
+            </w:r>
+          </w:p>
+        </w:tc>
+      </w:tr>
+      <w:tr>
+        <w:tc>
+          <w:tcPr>
+            <w:tcW w:w="763" w:type="dxa"/>
+          </w:tcPr>
+          <w:p>
+            <w:pPr>
+              <w:pStyle w:val="MyTable1"/>
+              <w:jc w:val="center"/>
+            </w:pPr>
+            <w:r>
+              <w:t>4</w:t>
+            </w:r>
+          </w:p>
+        </w:tc>
+        <w:tc>
+          <w:tcPr>
+            <w:tcW w:w="1676" w:type="dxa"/>
+          </w:tcPr>
+          <w:p>
+            <w:pPr>
+              <w:pStyle w:val="MyTable1"/>
+              <w:jc w:val="center"/>
+            </w:pPr>
+            <w:r>
+              <w:t>4</w:t>
+            </w:r>
+          </w:p>
+        </w:tc>
+        <w:tc>
+          <w:tcPr>
+            <w:tcW w:w="5728" w:type="dxa"/>
+          </w:tcPr>
+          <w:p>
+            <w:pPr>
+              <w:pStyle w:val="MyTable1"/>
+              <w:ind w:left="61" w:firstLine="0"/>
+            </w:pPr>
+            <w:r>
+              <w:t>Thêm sản phẩm vào danh sách sản phẩm trong đợt hàng</w:t>
+            </w:r>
+          </w:p>
+        </w:tc>
+      </w:tr>
+      <w:tr>
+        <w:tc>
+          <w:tcPr>
+            <w:tcW w:w="763" w:type="dxa"/>
+          </w:tcPr>
+          <w:p>
+            <w:pPr>
+              <w:pStyle w:val="MyTable1"/>
+              <w:jc w:val="center"/>
+            </w:pPr>
+            <w:r>
+              <w:t>5</w:t>
+            </w:r>
+          </w:p>
+        </w:tc>
+        <w:tc>
+          <w:tcPr>
+            <w:tcW w:w="1676" w:type="dxa"/>
+          </w:tcPr>
+          <w:p>
+            <w:pPr>
+              <w:pStyle w:val="MyTable1"/>
+              <w:jc w:val="center"/>
+            </w:pPr>
+            <w:r>
+              <w:t>5</w:t>
+            </w:r>
+          </w:p>
+        </w:tc>
+        <w:tc>
+          <w:tcPr>
+            <w:tcW w:w="5728" w:type="dxa"/>
+          </w:tcPr>
+          <w:p>
+            <w:pPr>
+              <w:pStyle w:val="MyTable1"/>
+              <w:ind w:left="144" w:firstLine="7"/>
+            </w:pPr>
+            <w:r>
+              <w:t>Xóa sản phẩm ra khỏi danh sách sản phẩm trong đợt hàng</w:t>
+            </w:r>
+          </w:p>
+        </w:tc>
+      </w:tr>
+      <w:tr>
+        <w:tc>
+          <w:tcPr>
+            <w:tcW w:w="763" w:type="dxa"/>
+          </w:tcPr>
+          <w:p>
+            <w:pPr>
+              <w:pStyle w:val="MyTable1"/>
+              <w:jc w:val="center"/>
+            </w:pPr>
+            <w:r>
+              <w:t>6</w:t>
+            </w:r>
+          </w:p>
+        </w:tc>
+        <w:tc>
+          <w:tcPr>
+            <w:tcW w:w="1676" w:type="dxa"/>
+          </w:tcPr>
+          <w:p>
+            <w:pPr>
+              <w:pStyle w:val="MyTable1"/>
+              <w:jc w:val="center"/>
+            </w:pPr>
+            <w:r>
+              <w:t>6</w:t>
+            </w:r>
+          </w:p>
+        </w:tc>
+        <w:tc>
+          <w:tcPr>
+            <w:tcW w:w="5728" w:type="dxa"/>
+          </w:tcPr>
+          <w:p>
+            <w:pPr>
+              <w:pStyle w:val="MyTable1"/>
+              <w:ind w:left="54" w:firstLine="0"/>
+            </w:pPr>
+            <w:r>
+              <w:t>Hiển thị thông tin chi tiết của một đợt hàng</w:t>
+            </w:r>
+            <w:bookmarkStart w:id="0" w:name="_GoBack"/>
+            <w:bookmarkEnd w:id="0"/>
           </w:p>
         </w:tc>
       </w:tr>

</xml_diff>